<commit_message>
Assignment #1. Add reference to CIFAR10
</commit_message>
<xml_diff>
--- a/Assignment1/Задание_1.docx
+++ b/Assignment1/Задание_1.docx
@@ -15,9 +15,11 @@
       <w:r>
         <w:t xml:space="preserve">бучите нейронную сеть для классификации изображений </w:t>
       </w:r>
+      <w:proofErr w:type="spellStart"/>
       <w:r>
         <w:t>датасета</w:t>
       </w:r>
+      <w:proofErr w:type="spellEnd"/>
       <w:r>
         <w:t xml:space="preserve"> </w:t>
       </w:r>
@@ -73,12 +75,14 @@
       <w:r>
         <w:t xml:space="preserve">Для выполнения задания используйте </w:t>
       </w:r>
+      <w:proofErr w:type="spellStart"/>
       <w:r>
         <w:rPr>
           <w:lang w:val="en-US"/>
         </w:rPr>
         <w:t>caffe</w:t>
       </w:r>
+      <w:proofErr w:type="spellEnd"/>
       <w:r>
         <w:t xml:space="preserve"> + </w:t>
       </w:r>
@@ -148,8 +152,56 @@
         </w:numPr>
       </w:pPr>
       <w:r>
-        <w:t>Создайте классификационный датасет</w:t>
-      </w:r>
+        <w:t xml:space="preserve">Создайте классификационный </w:t>
+      </w:r>
+      <w:proofErr w:type="spellStart"/>
+      <w:r>
+        <w:t>датасет</w:t>
+      </w:r>
+      <w:proofErr w:type="spellEnd"/>
+      <w:r>
+        <w:t xml:space="preserve"> </w:t>
+      </w:r>
+      <w:r>
+        <w:rPr>
+          <w:lang w:val="en-US"/>
+        </w:rPr>
+        <w:t>CIFAR</w:t>
+      </w:r>
+      <w:r>
+        <w:t>10</w:t>
+      </w:r>
+      <w:r>
+        <w:br/>
+      </w:r>
+      <w:bookmarkStart w:id="0" w:name="_GoBack"/>
+      <w:r>
+        <w:rPr>
+          <w:lang w:val="en-US"/>
+        </w:rPr>
+        <w:t>CIFAR</w:t>
+      </w:r>
+      <w:r>
+        <w:t>10</w:t>
+      </w:r>
+      <w:r>
+        <w:t xml:space="preserve"> </w:t>
+      </w:r>
+      <w:bookmarkEnd w:id="0"/>
+      <w:r>
+        <w:t>лежит здесь</w:t>
+      </w:r>
+      <w:r>
+        <w:br/>
+      </w:r>
+      <w:hyperlink r:id="rId6" w:history="1">
+        <w:r>
+          <w:rPr>
+            <w:rStyle w:val="a4"/>
+          </w:rPr>
+          <w:t>https://github.com/dyashuni/HSE_2017/tree/master/Datasets/cifar10</w:t>
+        </w:r>
+      </w:hyperlink>
       <w:r>
         <w:br/>
       </w:r>
@@ -229,7 +281,7 @@
                     </pic:cNvPicPr>
                   </pic:nvPicPr>
                   <pic:blipFill>
-                    <a:blip r:embed="rId6" cstate="print">
+                    <a:blip r:embed="rId7" cstate="print">
                       <a:extLst>
                         <a:ext uri="{28A0092B-C50C-407E-A947-70E740481C1C}">
                           <a14:useLocalDpi xmlns:a14="http://schemas.microsoft.com/office/drawing/2010/main" val="0"/>
@@ -283,7 +335,7 @@
                     </pic:cNvPicPr>
                   </pic:nvPicPr>
                   <pic:blipFill>
-                    <a:blip r:embed="rId7" cstate="print">
+                    <a:blip r:embed="rId8" cstate="print">
                       <a:extLst>
                         <a:ext uri="{28A0092B-C50C-407E-A947-70E740481C1C}">
                           <a14:useLocalDpi xmlns:a14="http://schemas.microsoft.com/office/drawing/2010/main" val="0"/>
@@ -402,7 +454,7 @@
                     </pic:cNvPicPr>
                   </pic:nvPicPr>
                   <pic:blipFill>
-                    <a:blip r:embed="rId8" cstate="print">
+                    <a:blip r:embed="rId9" cstate="print">
                       <a:extLst>
                         <a:ext uri="{28A0092B-C50C-407E-A947-70E740481C1C}">
                           <a14:useLocalDpi xmlns:a14="http://schemas.microsoft.com/office/drawing/2010/main" val="0"/>
@@ -465,7 +517,7 @@
                     </pic:cNvPicPr>
                   </pic:nvPicPr>
                   <pic:blipFill>
-                    <a:blip r:embed="rId9" cstate="print">
+                    <a:blip r:embed="rId10" cstate="print">
                       <a:extLst>
                         <a:ext uri="{28A0092B-C50C-407E-A947-70E740481C1C}">
                           <a14:useLocalDpi xmlns:a14="http://schemas.microsoft.com/office/drawing/2010/main" val="0"/>
@@ -565,24 +617,28 @@
         </w:rPr>
         <w:t>[</w:t>
       </w:r>
+      <w:proofErr w:type="spellStart"/>
       <w:r>
         <w:rPr>
           <w:lang w:val="en-US"/>
         </w:rPr>
         <w:t>conv</w:t>
       </w:r>
+      <w:proofErr w:type="spellEnd"/>
       <w:r>
         <w:rPr>
           <w:lang w:val="en-US"/>
         </w:rPr>
         <w:t>-</w:t>
       </w:r>
+      <w:proofErr w:type="spellStart"/>
       <w:r>
         <w:rPr>
           <w:lang w:val="en-US"/>
         </w:rPr>
         <w:t>relu</w:t>
       </w:r>
+      <w:proofErr w:type="spellEnd"/>
       <w:r>
         <w:rPr>
           <w:lang w:val="en-US"/>
@@ -595,18 +651,22 @@
         </w:rPr>
         <w:t>pool</w:t>
       </w:r>
+      <w:proofErr w:type="gramStart"/>
       <w:r>
         <w:rPr>
           <w:lang w:val="en-US"/>
         </w:rPr>
         <w:t>]</w:t>
       </w:r>
+      <w:proofErr w:type="spellStart"/>
       <w:r>
         <w:rPr>
           <w:lang w:val="en-US"/>
         </w:rPr>
         <w:t>xN</w:t>
       </w:r>
+      <w:proofErr w:type="spellEnd"/>
+      <w:proofErr w:type="gramEnd"/>
       <w:r>
         <w:rPr>
           <w:lang w:val="en-US"/>
@@ -623,14 +683,36 @@
         <w:rPr>
           <w:lang w:val="en-US"/>
         </w:rPr>
-        <w:t>]xM -&gt; [softmax</w:t>
-      </w:r>
-      <w:r>
-        <w:rPr>
-          <w:lang w:val="en-US"/>
-        </w:rPr>
         <w:t>]</w:t>
       </w:r>
+      <w:proofErr w:type="spellStart"/>
+      <w:r>
+        <w:rPr>
+          <w:lang w:val="en-US"/>
+        </w:rPr>
+        <w:t>xM</w:t>
+      </w:r>
+      <w:proofErr w:type="spellEnd"/>
+      <w:r>
+        <w:rPr>
+          <w:lang w:val="en-US"/>
+        </w:rPr>
+        <w:t xml:space="preserve"> -&gt; [</w:t>
+      </w:r>
+      <w:proofErr w:type="spellStart"/>
+      <w:r>
+        <w:rPr>
+          <w:lang w:val="en-US"/>
+        </w:rPr>
+        <w:t>softmax</w:t>
+      </w:r>
+      <w:proofErr w:type="spellEnd"/>
+      <w:r>
+        <w:rPr>
+          <w:lang w:val="en-US"/>
+        </w:rPr>
+        <w:t>]</w:t>
+      </w:r>
       <w:r>
         <w:rPr>
           <w:lang w:val="en-US"/>
@@ -641,7 +723,77 @@
         <w:rPr>
           <w:lang w:val="en-US"/>
         </w:rPr>
-        <w:t>[conv-relu-conv-relu-pool]xN -&gt; [</w:t>
+        <w:t>[</w:t>
+      </w:r>
+      <w:proofErr w:type="spellStart"/>
+      <w:r>
+        <w:rPr>
+          <w:lang w:val="en-US"/>
+        </w:rPr>
+        <w:t>conv</w:t>
+      </w:r>
+      <w:proofErr w:type="spellEnd"/>
+      <w:r>
+        <w:rPr>
+          <w:lang w:val="en-US"/>
+        </w:rPr>
+        <w:t>-</w:t>
+      </w:r>
+      <w:proofErr w:type="spellStart"/>
+      <w:r>
+        <w:rPr>
+          <w:lang w:val="en-US"/>
+        </w:rPr>
+        <w:t>relu</w:t>
+      </w:r>
+      <w:proofErr w:type="spellEnd"/>
+      <w:r>
+        <w:rPr>
+          <w:lang w:val="en-US"/>
+        </w:rPr>
+        <w:t>-</w:t>
+      </w:r>
+      <w:proofErr w:type="spellStart"/>
+      <w:r>
+        <w:rPr>
+          <w:lang w:val="en-US"/>
+        </w:rPr>
+        <w:t>conv</w:t>
+      </w:r>
+      <w:proofErr w:type="spellEnd"/>
+      <w:r>
+        <w:rPr>
+          <w:lang w:val="en-US"/>
+        </w:rPr>
+        <w:t>-</w:t>
+      </w:r>
+      <w:proofErr w:type="spellStart"/>
+      <w:r>
+        <w:rPr>
+          <w:lang w:val="en-US"/>
+        </w:rPr>
+        <w:t>relu</w:t>
+      </w:r>
+      <w:proofErr w:type="spellEnd"/>
+      <w:r>
+        <w:rPr>
+          <w:lang w:val="en-US"/>
+        </w:rPr>
+        <w:t>-pool]</w:t>
+      </w:r>
+      <w:proofErr w:type="spellStart"/>
+      <w:r>
+        <w:rPr>
+          <w:lang w:val="en-US"/>
+        </w:rPr>
+        <w:t>xN</w:t>
+      </w:r>
+      <w:proofErr w:type="spellEnd"/>
+      <w:r>
+        <w:rPr>
+          <w:lang w:val="en-US"/>
+        </w:rPr>
+        <w:t xml:space="preserve"> -&gt; [</w:t>
       </w:r>
       <w:r>
         <w:rPr>
@@ -653,7 +805,35 @@
         <w:rPr>
           <w:lang w:val="en-US"/>
         </w:rPr>
-        <w:t>]xM -&gt; [softmax]</w:t>
+        <w:t>]</w:t>
+      </w:r>
+      <w:proofErr w:type="spellStart"/>
+      <w:r>
+        <w:rPr>
+          <w:lang w:val="en-US"/>
+        </w:rPr>
+        <w:t>xM</w:t>
+      </w:r>
+      <w:proofErr w:type="spellEnd"/>
+      <w:r>
+        <w:rPr>
+          <w:lang w:val="en-US"/>
+        </w:rPr>
+        <w:t xml:space="preserve"> -&gt; [</w:t>
+      </w:r>
+      <w:proofErr w:type="spellStart"/>
+      <w:r>
+        <w:rPr>
+          <w:lang w:val="en-US"/>
+        </w:rPr>
+        <w:t>softmax</w:t>
+      </w:r>
+      <w:proofErr w:type="spellEnd"/>
+      <w:r>
+        <w:rPr>
+          <w:lang w:val="en-US"/>
+        </w:rPr>
+        <w:t>]</w:t>
       </w:r>
       <w:r>
         <w:rPr>
@@ -667,6 +847,7 @@
         </w:rPr>
         <w:t>[</w:t>
       </w:r>
+      <w:proofErr w:type="spellStart"/>
       <w:r>
         <w:rPr>
           <w:lang w:val="en-US"/>
@@ -679,18 +860,55 @@
         </w:rPr>
         <w:t>-batchnorm-relu</w:t>
       </w:r>
-      <w:r>
-        <w:rPr>
-          <w:lang w:val="en-US"/>
-        </w:rPr>
-        <w:t>]xN -&gt; [</w:t>
-      </w:r>
-      <w:r>
-        <w:rPr>
-          <w:lang w:val="en-US"/>
-        </w:rPr>
-        <w:t>fully connected]xM -&gt; [softmax</w:t>
-      </w:r>
+      <w:proofErr w:type="spellEnd"/>
+      <w:r>
+        <w:rPr>
+          <w:lang w:val="en-US"/>
+        </w:rPr>
+        <w:t>]</w:t>
+      </w:r>
+      <w:proofErr w:type="spellStart"/>
+      <w:r>
+        <w:rPr>
+          <w:lang w:val="en-US"/>
+        </w:rPr>
+        <w:t>xN</w:t>
+      </w:r>
+      <w:proofErr w:type="spellEnd"/>
+      <w:r>
+        <w:rPr>
+          <w:lang w:val="en-US"/>
+        </w:rPr>
+        <w:t xml:space="preserve"> -&gt; [</w:t>
+      </w:r>
+      <w:r>
+        <w:rPr>
+          <w:lang w:val="en-US"/>
+        </w:rPr>
+        <w:t>fully connected]</w:t>
+      </w:r>
+      <w:proofErr w:type="spellStart"/>
+      <w:r>
+        <w:rPr>
+          <w:lang w:val="en-US"/>
+        </w:rPr>
+        <w:t>xM</w:t>
+      </w:r>
+      <w:proofErr w:type="spellEnd"/>
+      <w:r>
+        <w:rPr>
+          <w:lang w:val="en-US"/>
+        </w:rPr>
+        <w:t xml:space="preserve"> -&gt; [</w:t>
+      </w:r>
+      <w:proofErr w:type="spellStart"/>
+      <w:r>
+        <w:rPr>
+          <w:lang w:val="en-US"/>
+        </w:rPr>
+        <w:t>softmax</w:t>
+      </w:r>
+      <w:proofErr w:type="spellEnd"/>
       <w:r>
         <w:rPr>
           <w:lang w:val="en-US"/>
@@ -705,16 +923,18 @@
       <w:r>
         <w:t xml:space="preserve"> </w:t>
       </w:r>
+      <w:proofErr w:type="spellStart"/>
       <w:r>
         <w:rPr>
           <w:lang w:val="en-US"/>
         </w:rPr>
         <w:t>netscope</w:t>
       </w:r>
+      <w:proofErr w:type="spellEnd"/>
       <w:r>
         <w:br/>
       </w:r>
-      <w:hyperlink r:id="rId10" w:history="1">
+      <w:hyperlink r:id="rId11" w:history="1">
         <w:r>
           <w:rPr>
             <w:rStyle w:val="a4"/>
@@ -725,7 +945,15 @@
     </w:p>
     <w:p>
       <w:r>
-        <w:t xml:space="preserve">Попробуйте разные стратегии апдейта градиентов: </w:t>
+        <w:t xml:space="preserve">Попробуйте разные стратегии </w:t>
+      </w:r>
+      <w:proofErr w:type="spellStart"/>
+      <w:r>
+        <w:t>апдейта</w:t>
+      </w:r>
+      <w:proofErr w:type="spellEnd"/>
+      <w:r>
+        <w:t xml:space="preserve"> градиентов: </w:t>
       </w:r>
       <w:r>
         <w:rPr>
@@ -810,12 +1038,14 @@
       <w:r>
         <w:t xml:space="preserve"> </w:t>
       </w:r>
+      <w:proofErr w:type="spellStart"/>
       <w:r>
         <w:rPr>
           <w:lang w:val="en-US"/>
         </w:rPr>
         <w:t>caffe</w:t>
       </w:r>
+      <w:proofErr w:type="spellEnd"/>
       <w:r>
         <w:t xml:space="preserve"> </w:t>
       </w:r>
@@ -907,6 +1137,7 @@
         </w:rPr>
         <w:t>_</w:t>
       </w:r>
+      <w:proofErr w:type="spellStart"/>
       <w:r>
         <w:rPr>
           <w:i/>
@@ -914,6 +1145,7 @@
         </w:rPr>
         <w:t>param</w:t>
       </w:r>
+      <w:proofErr w:type="spellEnd"/>
       <w:r>
         <w:rPr>
           <w:i/>
@@ -986,6 +1218,7 @@
         </w:rPr>
         <w:t>_</w:t>
       </w:r>
+      <w:proofErr w:type="spellStart"/>
       <w:r>
         <w:rPr>
           <w:i/>
@@ -993,6 +1226,7 @@
         </w:rPr>
         <w:t>param</w:t>
       </w:r>
+      <w:proofErr w:type="spellEnd"/>
       <w:r>
         <w:rPr>
           <w:i/>
@@ -1040,9 +1274,11 @@
       <w:r>
         <w:t xml:space="preserve"> </w:t>
       </w:r>
+      <w:proofErr w:type="spellStart"/>
       <w:r>
         <w:t>валидации</w:t>
       </w:r>
+      <w:proofErr w:type="spellEnd"/>
       <w:r>
         <w:t>)</w:t>
       </w:r>
@@ -1066,8 +1302,6 @@
       <w:r>
         <w:t>дополнительное</w:t>
       </w:r>
-      <w:bookmarkStart w:id="0" w:name="_GoBack"/>
-      <w:bookmarkEnd w:id="0"/>
       <w:r>
         <w:t xml:space="preserve"> и получите </w:t>
       </w:r>
@@ -1086,16 +1320,18 @@
         <w:t>Форма сдачи задания</w:t>
       </w:r>
       <w:r>
-        <w:t>: устно расскажите о том, что было сделано, какие результаты получились. Какие архитектуры нейронных сетей сработали хорошо, какие плохо? Сделайте небольшую презентацию, с описанием результатов, или покажите демо на ноутбуке.</w:t>
+        <w:t xml:space="preserve">: устно расскажите о том, что было сделано, какие результаты получились. Какие архитектуры нейронных сетей сработали хорошо, какие плохо? Сделайте небольшую презентацию, с описанием результатов, или покажите </w:t>
+      </w:r>
+      <w:proofErr w:type="spellStart"/>
+      <w:r>
+        <w:t>демо</w:t>
+      </w:r>
+      <w:proofErr w:type="spellEnd"/>
+      <w:r>
+        <w:t xml:space="preserve"> на ноутбуке.</w:t>
       </w:r>
     </w:p>
-    <w:p>
-      <w:pPr>
-        <w:rPr>
-          <w:lang w:val="en-US"/>
-        </w:rPr>
-      </w:pPr>
-    </w:p>
+    <w:p/>
     <w:sectPr>
       <w:pgSz w:w="11906" w:h="16838"/>
       <w:pgMar w:top="1134" w:right="850" w:bottom="1134" w:left="1701" w:header="720" w:footer="720" w:gutter="0"/>

</xml_diff>

<commit_message>
Assignment #1. Add prototxt text example to assignment description.
</commit_message>
<xml_diff>
--- a/Assignment1/Задание_1.docx
+++ b/Assignment1/Задание_1.docx
@@ -4,6 +4,53 @@
   <w:body>
     <w:p>
       <w:r>
+        <w:t>В этом задании</w:t>
+      </w:r>
+      <w:r>
+        <w:t xml:space="preserve"> вы научитесь работать с </w:t>
+      </w:r>
+      <w:r>
+        <w:rPr>
+          <w:lang w:val="en-US"/>
+        </w:rPr>
+        <w:t>C</w:t>
+      </w:r>
+      <w:r>
+        <w:rPr>
+          <w:lang w:val="en-US"/>
+        </w:rPr>
+        <w:t>affe</w:t>
+      </w:r>
+      <w:r>
+        <w:t xml:space="preserve"> </w:t>
+      </w:r>
+      <w:r>
+        <w:t xml:space="preserve">и </w:t>
+      </w:r>
+      <w:r>
+        <w:rPr>
+          <w:lang w:val="en-US"/>
+        </w:rPr>
+        <w:t>NVIDIA</w:t>
+      </w:r>
+      <w:r>
+        <w:t xml:space="preserve"> </w:t>
+      </w:r>
+      <w:r>
+        <w:rPr>
+          <w:lang w:val="en-US"/>
+        </w:rPr>
+        <w:t>DIGITS</w:t>
+      </w:r>
+      <w:r>
+        <w:t xml:space="preserve"> </w:t>
+      </w:r>
+      <w:r>
+        <w:t>и научитесь тренировать нейронные сети для задач классификации.</w:t>
+      </w:r>
+    </w:p>
+    <w:p>
+      <w:r>
         <w:rPr>
           <w:b/>
         </w:rPr>
@@ -15,11 +62,9 @@
       <w:r>
         <w:t xml:space="preserve">бучите нейронную сеть для классификации изображений </w:t>
       </w:r>
-      <w:proofErr w:type="spellStart"/>
       <w:r>
         <w:t>датасета</w:t>
       </w:r>
-      <w:proofErr w:type="spellEnd"/>
       <w:r>
         <w:t xml:space="preserve"> </w:t>
       </w:r>
@@ -75,14 +120,12 @@
       <w:r>
         <w:t xml:space="preserve">Для выполнения задания используйте </w:t>
       </w:r>
-      <w:proofErr w:type="spellStart"/>
       <w:r>
         <w:rPr>
           <w:lang w:val="en-US"/>
         </w:rPr>
         <w:t>caffe</w:t>
       </w:r>
-      <w:proofErr w:type="spellEnd"/>
       <w:r>
         <w:t xml:space="preserve"> + </w:t>
       </w:r>
@@ -152,13 +195,8 @@
         </w:numPr>
       </w:pPr>
       <w:r>
-        <w:t xml:space="preserve">Создайте классификационный </w:t>
-      </w:r>
-      <w:proofErr w:type="spellStart"/>
-      <w:r>
-        <w:t>датасет</w:t>
-      </w:r>
-      <w:proofErr w:type="spellEnd"/>
+        <w:t>Создайте классификационный датасет</w:t>
+      </w:r>
       <w:r>
         <w:t xml:space="preserve"> </w:t>
       </w:r>
@@ -174,7 +212,6 @@
       <w:r>
         <w:br/>
       </w:r>
-      <w:bookmarkStart w:id="0" w:name="_GoBack"/>
       <w:r>
         <w:rPr>
           <w:lang w:val="en-US"/>
@@ -185,11 +222,7 @@
         <w:t>10</w:t>
       </w:r>
       <w:r>
-        <w:t xml:space="preserve"> </w:t>
-      </w:r>
-      <w:bookmarkEnd w:id="0"/>
-      <w:r>
-        <w:t>лежит здесь</w:t>
+        <w:t xml:space="preserve"> лежит здесь</w:t>
       </w:r>
       <w:r>
         <w:br/>
@@ -436,6 +469,7 @@
           <w:noProof/>
           <w:lang w:val="en-US"/>
         </w:rPr>
+        <w:lastRenderedPageBreak/>
         <w:drawing>
           <wp:inline distT="0" distB="0" distL="0" distR="0" wp14:anchorId="73DF78F0" wp14:editId="5F2F8666">
             <wp:extent cx="4006850" cy="2749459"/>
@@ -498,7 +532,6 @@
           <w:noProof/>
           <w:lang w:val="en-US"/>
         </w:rPr>
-        <w:lastRenderedPageBreak/>
         <w:drawing>
           <wp:inline distT="0" distB="0" distL="0" distR="0">
             <wp:extent cx="3951935" cy="2120900"/>
@@ -551,6 +584,837 @@
     </w:p>
     <w:p>
       <w:pPr>
+        <w:ind w:left="810"/>
+      </w:pPr>
+      <w:r>
+        <w:t xml:space="preserve">Пример текста в </w:t>
+      </w:r>
+      <w:r>
+        <w:rPr>
+          <w:lang w:val="en-US"/>
+        </w:rPr>
+        <w:t>prototxt</w:t>
+      </w:r>
+      <w:r>
+        <w:t xml:space="preserve"> формате, </w:t>
+      </w:r>
+      <w:r>
+        <w:t xml:space="preserve">который вы можете поместить во вкладку </w:t>
+      </w:r>
+      <w:r>
+        <w:rPr>
+          <w:lang w:val="en-US"/>
+        </w:rPr>
+        <w:t>Custom</w:t>
+      </w:r>
+      <w:r>
+        <w:t xml:space="preserve"> </w:t>
+      </w:r>
+      <w:r>
+        <w:rPr>
+          <w:lang w:val="en-US"/>
+        </w:rPr>
+        <w:t>Network</w:t>
+      </w:r>
+      <w:r>
+        <w:t xml:space="preserve"> </w:t>
+      </w:r>
+      <w:r>
+        <w:t xml:space="preserve">в </w:t>
+      </w:r>
+      <w:r>
+        <w:rPr>
+          <w:lang w:val="en-US"/>
+        </w:rPr>
+        <w:t>NVIDIA</w:t>
+      </w:r>
+      <w:r>
+        <w:t xml:space="preserve"> </w:t>
+      </w:r>
+      <w:r>
+        <w:rPr>
+          <w:lang w:val="en-US"/>
+        </w:rPr>
+        <w:t>DIGITS</w:t>
+      </w:r>
+    </w:p>
+    <w:p>
+      <w:pPr>
+        <w:spacing w:after="0" w:line="240" w:lineRule="auto"/>
+        <w:ind w:left="810"/>
+        <w:rPr>
+          <w:i/>
+          <w:sz w:val="20"/>
+          <w:lang w:val="en-US"/>
+        </w:rPr>
+      </w:pPr>
+      <w:r>
+        <w:rPr>
+          <w:i/>
+          <w:sz w:val="20"/>
+          <w:lang w:val="en-US"/>
+        </w:rPr>
+        <w:t>name: "Default CNN"</w:t>
+      </w:r>
+    </w:p>
+    <w:p>
+      <w:pPr>
+        <w:spacing w:after="0" w:line="240" w:lineRule="auto"/>
+        <w:ind w:left="810"/>
+        <w:rPr>
+          <w:i/>
+          <w:sz w:val="20"/>
+          <w:lang w:val="en-US"/>
+        </w:rPr>
+      </w:pPr>
+      <w:r>
+        <w:rPr>
+          <w:i/>
+          <w:sz w:val="20"/>
+          <w:lang w:val="en-US"/>
+        </w:rPr>
+        <w:t>layer {</w:t>
+      </w:r>
+    </w:p>
+    <w:p>
+      <w:pPr>
+        <w:spacing w:after="0" w:line="240" w:lineRule="auto"/>
+        <w:ind w:left="810"/>
+        <w:rPr>
+          <w:i/>
+          <w:sz w:val="20"/>
+          <w:lang w:val="en-US"/>
+        </w:rPr>
+      </w:pPr>
+      <w:r>
+        <w:rPr>
+          <w:i/>
+          <w:sz w:val="20"/>
+          <w:lang w:val="en-US"/>
+        </w:rPr>
+        <w:t xml:space="preserve">  name: "data"</w:t>
+      </w:r>
+    </w:p>
+    <w:p>
+      <w:pPr>
+        <w:spacing w:after="0" w:line="240" w:lineRule="auto"/>
+        <w:ind w:left="810"/>
+        <w:rPr>
+          <w:i/>
+          <w:sz w:val="20"/>
+          <w:lang w:val="en-US"/>
+        </w:rPr>
+      </w:pPr>
+      <w:r>
+        <w:rPr>
+          <w:i/>
+          <w:sz w:val="20"/>
+          <w:lang w:val="en-US"/>
+        </w:rPr>
+        <w:t xml:space="preserve">  type: "Data"</w:t>
+      </w:r>
+    </w:p>
+    <w:p>
+      <w:pPr>
+        <w:spacing w:after="0" w:line="240" w:lineRule="auto"/>
+        <w:ind w:left="810"/>
+        <w:rPr>
+          <w:i/>
+          <w:sz w:val="20"/>
+          <w:lang w:val="en-US"/>
+        </w:rPr>
+      </w:pPr>
+      <w:r>
+        <w:rPr>
+          <w:i/>
+          <w:sz w:val="20"/>
+          <w:lang w:val="en-US"/>
+        </w:rPr>
+        <w:t xml:space="preserve">  top: "data"</w:t>
+      </w:r>
+    </w:p>
+    <w:p>
+      <w:pPr>
+        <w:spacing w:after="0" w:line="240" w:lineRule="auto"/>
+        <w:ind w:left="810"/>
+        <w:rPr>
+          <w:i/>
+          <w:sz w:val="20"/>
+          <w:lang w:val="en-US"/>
+        </w:rPr>
+      </w:pPr>
+      <w:r>
+        <w:rPr>
+          <w:i/>
+          <w:sz w:val="20"/>
+          <w:lang w:val="en-US"/>
+        </w:rPr>
+        <w:t xml:space="preserve">  input_param {</w:t>
+      </w:r>
+    </w:p>
+    <w:p>
+      <w:pPr>
+        <w:spacing w:after="0" w:line="240" w:lineRule="auto"/>
+        <w:ind w:left="810"/>
+        <w:rPr>
+          <w:i/>
+          <w:sz w:val="20"/>
+          <w:lang w:val="en-US"/>
+        </w:rPr>
+      </w:pPr>
+      <w:r>
+        <w:rPr>
+          <w:i/>
+          <w:sz w:val="20"/>
+          <w:lang w:val="en-US"/>
+        </w:rPr>
+        <w:t xml:space="preserve">      shape: {</w:t>
+      </w:r>
+    </w:p>
+    <w:p>
+      <w:pPr>
+        <w:spacing w:after="0" w:line="240" w:lineRule="auto"/>
+        <w:ind w:left="810"/>
+        <w:rPr>
+          <w:i/>
+          <w:sz w:val="20"/>
+          <w:lang w:val="en-US"/>
+        </w:rPr>
+      </w:pPr>
+      <w:r>
+        <w:rPr>
+          <w:i/>
+          <w:sz w:val="20"/>
+          <w:lang w:val="en-US"/>
+        </w:rPr>
+        <w:t xml:space="preserve">          dim: 1</w:t>
+      </w:r>
+    </w:p>
+    <w:p>
+      <w:pPr>
+        <w:spacing w:after="0" w:line="240" w:lineRule="auto"/>
+        <w:ind w:left="810"/>
+        <w:rPr>
+          <w:i/>
+          <w:sz w:val="20"/>
+          <w:lang w:val="en-US"/>
+        </w:rPr>
+      </w:pPr>
+      <w:r>
+        <w:rPr>
+          <w:i/>
+          <w:sz w:val="20"/>
+          <w:lang w:val="en-US"/>
+        </w:rPr>
+        <w:t xml:space="preserve">          dim: 3</w:t>
+      </w:r>
+    </w:p>
+    <w:p>
+      <w:pPr>
+        <w:spacing w:after="0" w:line="240" w:lineRule="auto"/>
+        <w:ind w:left="810"/>
+        <w:rPr>
+          <w:i/>
+          <w:sz w:val="20"/>
+          <w:lang w:val="en-US"/>
+        </w:rPr>
+      </w:pPr>
+      <w:r>
+        <w:rPr>
+          <w:i/>
+          <w:sz w:val="20"/>
+          <w:lang w:val="en-US"/>
+        </w:rPr>
+        <w:t xml:space="preserve">          dim: 32</w:t>
+      </w:r>
+    </w:p>
+    <w:p>
+      <w:pPr>
+        <w:spacing w:after="0" w:line="240" w:lineRule="auto"/>
+        <w:ind w:left="810"/>
+        <w:rPr>
+          <w:i/>
+          <w:sz w:val="20"/>
+          <w:lang w:val="en-US"/>
+        </w:rPr>
+      </w:pPr>
+      <w:r>
+        <w:rPr>
+          <w:i/>
+          <w:sz w:val="20"/>
+          <w:lang w:val="en-US"/>
+        </w:rPr>
+        <w:t xml:space="preserve">          dim: 32</w:t>
+      </w:r>
+    </w:p>
+    <w:p>
+      <w:pPr>
+        <w:spacing w:after="0" w:line="240" w:lineRule="auto"/>
+        <w:ind w:left="810"/>
+        <w:rPr>
+          <w:i/>
+          <w:sz w:val="20"/>
+        </w:rPr>
+      </w:pPr>
+      <w:r>
+        <w:rPr>
+          <w:i/>
+          <w:sz w:val="20"/>
+          <w:lang w:val="en-US"/>
+        </w:rPr>
+        <w:t xml:space="preserve">      </w:t>
+      </w:r>
+      <w:r>
+        <w:rPr>
+          <w:i/>
+          <w:sz w:val="20"/>
+        </w:rPr>
+        <w:t>}</w:t>
+      </w:r>
+    </w:p>
+    <w:p>
+      <w:pPr>
+        <w:spacing w:after="0" w:line="240" w:lineRule="auto"/>
+        <w:ind w:left="810"/>
+        <w:rPr>
+          <w:i/>
+          <w:sz w:val="20"/>
+        </w:rPr>
+      </w:pPr>
+      <w:r>
+        <w:rPr>
+          <w:i/>
+          <w:sz w:val="20"/>
+        </w:rPr>
+        <w:t xml:space="preserve">  }</w:t>
+      </w:r>
+    </w:p>
+    <w:p>
+      <w:pPr>
+        <w:spacing w:after="0" w:line="240" w:lineRule="auto"/>
+        <w:ind w:left="810"/>
+        <w:rPr>
+          <w:i/>
+          <w:sz w:val="20"/>
+        </w:rPr>
+      </w:pPr>
+      <w:r>
+        <w:rPr>
+          <w:i/>
+          <w:sz w:val="20"/>
+        </w:rPr>
+        <w:t>}</w:t>
+      </w:r>
+    </w:p>
+    <w:p>
+      <w:pPr>
+        <w:spacing w:after="0" w:line="240" w:lineRule="auto"/>
+        <w:ind w:left="810"/>
+        <w:rPr>
+          <w:i/>
+          <w:sz w:val="20"/>
+        </w:rPr>
+      </w:pPr>
+      <w:r>
+        <w:rPr>
+          <w:i/>
+          <w:sz w:val="20"/>
+        </w:rPr>
+        <w:t xml:space="preserve">&lt;Ваша нейронная сеть в формате </w:t>
+      </w:r>
+      <w:r>
+        <w:rPr>
+          <w:i/>
+          <w:sz w:val="20"/>
+          <w:lang w:val="en-US"/>
+        </w:rPr>
+        <w:t>prototxt</w:t>
+      </w:r>
+      <w:r>
+        <w:rPr>
+          <w:i/>
+          <w:sz w:val="20"/>
+        </w:rPr>
+        <w:t xml:space="preserve"> </w:t>
+      </w:r>
+      <w:r>
+        <w:rPr>
+          <w:i/>
+          <w:sz w:val="20"/>
+        </w:rPr>
+        <w:t>здесь</w:t>
+      </w:r>
+      <w:r>
+        <w:rPr>
+          <w:i/>
+          <w:sz w:val="20"/>
+        </w:rPr>
+        <w:t>, входной слой - data, выходной слой - fc8. Вы можете задавать любые названия слоев. Эт</w:t>
+      </w:r>
+      <w:r>
+        <w:rPr>
+          <w:i/>
+          <w:sz w:val="20"/>
+        </w:rPr>
+        <w:t>и названия приведены для примера</w:t>
+      </w:r>
+      <w:r>
+        <w:rPr>
+          <w:i/>
+          <w:sz w:val="20"/>
+        </w:rPr>
+        <w:t>.&gt;</w:t>
+      </w:r>
+    </w:p>
+    <w:p>
+      <w:pPr>
+        <w:spacing w:after="0" w:line="240" w:lineRule="auto"/>
+        <w:ind w:left="810"/>
+        <w:rPr>
+          <w:i/>
+          <w:sz w:val="20"/>
+        </w:rPr>
+      </w:pPr>
+      <w:r>
+        <w:rPr>
+          <w:i/>
+          <w:sz w:val="20"/>
+        </w:rPr>
+        <w:t>layer {</w:t>
+      </w:r>
+    </w:p>
+    <w:p>
+      <w:pPr>
+        <w:spacing w:after="0" w:line="240" w:lineRule="auto"/>
+        <w:ind w:left="810"/>
+        <w:rPr>
+          <w:i/>
+          <w:sz w:val="20"/>
+        </w:rPr>
+      </w:pPr>
+      <w:r>
+        <w:rPr>
+          <w:i/>
+          <w:sz w:val="20"/>
+        </w:rPr>
+        <w:t xml:space="preserve">  name: "accuracy"</w:t>
+      </w:r>
+    </w:p>
+    <w:p>
+      <w:pPr>
+        <w:spacing w:after="0" w:line="240" w:lineRule="auto"/>
+        <w:ind w:left="810"/>
+        <w:rPr>
+          <w:i/>
+          <w:sz w:val="20"/>
+          <w:lang w:val="en-US"/>
+        </w:rPr>
+      </w:pPr>
+      <w:r>
+        <w:rPr>
+          <w:i/>
+          <w:sz w:val="20"/>
+        </w:rPr>
+        <w:t xml:space="preserve">  </w:t>
+      </w:r>
+      <w:r>
+        <w:rPr>
+          <w:i/>
+          <w:sz w:val="20"/>
+          <w:lang w:val="en-US"/>
+        </w:rPr>
+        <w:t>type: "Accuracy"</w:t>
+      </w:r>
+    </w:p>
+    <w:p>
+      <w:pPr>
+        <w:spacing w:after="0" w:line="240" w:lineRule="auto"/>
+        <w:ind w:left="810"/>
+        <w:rPr>
+          <w:i/>
+          <w:sz w:val="20"/>
+          <w:lang w:val="en-US"/>
+        </w:rPr>
+      </w:pPr>
+      <w:r>
+        <w:rPr>
+          <w:i/>
+          <w:sz w:val="20"/>
+          <w:lang w:val="en-US"/>
+        </w:rPr>
+        <w:t xml:space="preserve">  bottom: "fc8"</w:t>
+      </w:r>
+    </w:p>
+    <w:p>
+      <w:pPr>
+        <w:spacing w:after="0" w:line="240" w:lineRule="auto"/>
+        <w:ind w:left="810"/>
+        <w:rPr>
+          <w:i/>
+          <w:sz w:val="20"/>
+          <w:lang w:val="en-US"/>
+        </w:rPr>
+      </w:pPr>
+      <w:r>
+        <w:rPr>
+          <w:i/>
+          <w:sz w:val="20"/>
+          <w:lang w:val="en-US"/>
+        </w:rPr>
+        <w:t xml:space="preserve">  bottom: "label"</w:t>
+      </w:r>
+    </w:p>
+    <w:p>
+      <w:pPr>
+        <w:spacing w:after="0" w:line="240" w:lineRule="auto"/>
+        <w:ind w:left="810"/>
+        <w:rPr>
+          <w:i/>
+          <w:sz w:val="20"/>
+          <w:lang w:val="en-US"/>
+        </w:rPr>
+      </w:pPr>
+      <w:r>
+        <w:rPr>
+          <w:i/>
+          <w:sz w:val="20"/>
+          <w:lang w:val="en-US"/>
+        </w:rPr>
+        <w:t xml:space="preserve">  </w:t>
+      </w:r>
+      <w:r>
+        <w:rPr>
+          <w:i/>
+          <w:sz w:val="20"/>
+          <w:lang w:val="en-US"/>
+        </w:rPr>
+        <w:t>top: "accuracy"</w:t>
+      </w:r>
+    </w:p>
+    <w:p>
+      <w:pPr>
+        <w:spacing w:after="0" w:line="240" w:lineRule="auto"/>
+        <w:ind w:left="810"/>
+        <w:rPr>
+          <w:i/>
+          <w:sz w:val="20"/>
+          <w:lang w:val="en-US"/>
+        </w:rPr>
+      </w:pPr>
+      <w:r>
+        <w:rPr>
+          <w:i/>
+          <w:sz w:val="20"/>
+          <w:lang w:val="en-US"/>
+        </w:rPr>
+        <w:t xml:space="preserve">  include { stage: "val" }</w:t>
+      </w:r>
+    </w:p>
+    <w:p>
+      <w:pPr>
+        <w:spacing w:after="0" w:line="240" w:lineRule="auto"/>
+        <w:ind w:left="810"/>
+        <w:rPr>
+          <w:i/>
+          <w:sz w:val="20"/>
+          <w:lang w:val="en-US"/>
+        </w:rPr>
+      </w:pPr>
+      <w:r>
+        <w:rPr>
+          <w:i/>
+          <w:sz w:val="20"/>
+          <w:lang w:val="en-US"/>
+        </w:rPr>
+        <w:t>}</w:t>
+      </w:r>
+    </w:p>
+    <w:p>
+      <w:pPr>
+        <w:spacing w:after="0" w:line="240" w:lineRule="auto"/>
+        <w:ind w:left="810"/>
+        <w:rPr>
+          <w:i/>
+          <w:sz w:val="20"/>
+          <w:lang w:val="en-US"/>
+        </w:rPr>
+      </w:pPr>
+      <w:r>
+        <w:rPr>
+          <w:i/>
+          <w:sz w:val="20"/>
+          <w:lang w:val="en-US"/>
+        </w:rPr>
+        <w:lastRenderedPageBreak/>
+        <w:t>layer {</w:t>
+      </w:r>
+    </w:p>
+    <w:p>
+      <w:pPr>
+        <w:spacing w:after="0" w:line="240" w:lineRule="auto"/>
+        <w:ind w:left="810"/>
+        <w:rPr>
+          <w:i/>
+          <w:sz w:val="20"/>
+          <w:lang w:val="en-US"/>
+        </w:rPr>
+      </w:pPr>
+      <w:r>
+        <w:rPr>
+          <w:i/>
+          <w:sz w:val="20"/>
+          <w:lang w:val="en-US"/>
+        </w:rPr>
+        <w:t xml:space="preserve">  name: "loss"</w:t>
+      </w:r>
+    </w:p>
+    <w:p>
+      <w:pPr>
+        <w:spacing w:after="0" w:line="240" w:lineRule="auto"/>
+        <w:ind w:left="810"/>
+        <w:rPr>
+          <w:i/>
+          <w:sz w:val="20"/>
+          <w:lang w:val="en-US"/>
+        </w:rPr>
+      </w:pPr>
+      <w:r>
+        <w:rPr>
+          <w:i/>
+          <w:sz w:val="20"/>
+          <w:lang w:val="en-US"/>
+        </w:rPr>
+        <w:t xml:space="preserve">  type: "SoftmaxWithLoss"</w:t>
+      </w:r>
+    </w:p>
+    <w:p>
+      <w:pPr>
+        <w:spacing w:after="0" w:line="240" w:lineRule="auto"/>
+        <w:ind w:left="810"/>
+        <w:rPr>
+          <w:i/>
+          <w:sz w:val="20"/>
+          <w:lang w:val="en-US"/>
+        </w:rPr>
+      </w:pPr>
+      <w:r>
+        <w:rPr>
+          <w:i/>
+          <w:sz w:val="20"/>
+          <w:lang w:val="en-US"/>
+        </w:rPr>
+        <w:t xml:space="preserve">  bottom: "fc8"</w:t>
+      </w:r>
+    </w:p>
+    <w:p>
+      <w:pPr>
+        <w:spacing w:after="0" w:line="240" w:lineRule="auto"/>
+        <w:ind w:left="810"/>
+        <w:rPr>
+          <w:i/>
+          <w:sz w:val="20"/>
+          <w:lang w:val="en-US"/>
+        </w:rPr>
+      </w:pPr>
+      <w:r>
+        <w:rPr>
+          <w:i/>
+          <w:sz w:val="20"/>
+          <w:lang w:val="en-US"/>
+        </w:rPr>
+        <w:t xml:space="preserve">  bottom: "label"</w:t>
+      </w:r>
+    </w:p>
+    <w:p>
+      <w:pPr>
+        <w:spacing w:after="0" w:line="240" w:lineRule="auto"/>
+        <w:ind w:left="810"/>
+        <w:rPr>
+          <w:i/>
+          <w:sz w:val="20"/>
+          <w:lang w:val="en-US"/>
+        </w:rPr>
+      </w:pPr>
+      <w:r>
+        <w:rPr>
+          <w:i/>
+          <w:sz w:val="20"/>
+          <w:lang w:val="en-US"/>
+        </w:rPr>
+        <w:t xml:space="preserve">  top: "loss"</w:t>
+      </w:r>
+    </w:p>
+    <w:p>
+      <w:pPr>
+        <w:spacing w:after="0" w:line="240" w:lineRule="auto"/>
+        <w:ind w:left="810"/>
+        <w:rPr>
+          <w:i/>
+          <w:sz w:val="20"/>
+          <w:lang w:val="en-US"/>
+        </w:rPr>
+      </w:pPr>
+      <w:r>
+        <w:rPr>
+          <w:i/>
+          <w:sz w:val="20"/>
+          <w:lang w:val="en-US"/>
+        </w:rPr>
+        <w:t xml:space="preserve">  exclude { stage: "deploy" }</w:t>
+      </w:r>
+    </w:p>
+    <w:p>
+      <w:pPr>
+        <w:spacing w:after="0" w:line="240" w:lineRule="auto"/>
+        <w:ind w:left="810"/>
+        <w:rPr>
+          <w:i/>
+          <w:sz w:val="20"/>
+          <w:lang w:val="en-US"/>
+        </w:rPr>
+      </w:pPr>
+      <w:r>
+        <w:rPr>
+          <w:i/>
+          <w:sz w:val="20"/>
+          <w:lang w:val="en-US"/>
+        </w:rPr>
+        <w:t>}</w:t>
+      </w:r>
+    </w:p>
+    <w:p>
+      <w:pPr>
+        <w:spacing w:after="0" w:line="240" w:lineRule="auto"/>
+        <w:ind w:left="810"/>
+        <w:rPr>
+          <w:i/>
+          <w:sz w:val="20"/>
+          <w:lang w:val="en-US"/>
+        </w:rPr>
+      </w:pPr>
+      <w:r>
+        <w:rPr>
+          <w:i/>
+          <w:sz w:val="20"/>
+          <w:lang w:val="en-US"/>
+        </w:rPr>
+        <w:t>layer {</w:t>
+      </w:r>
+    </w:p>
+    <w:p>
+      <w:pPr>
+        <w:spacing w:after="0" w:line="240" w:lineRule="auto"/>
+        <w:ind w:left="810"/>
+        <w:rPr>
+          <w:i/>
+          <w:sz w:val="20"/>
+          <w:lang w:val="en-US"/>
+        </w:rPr>
+      </w:pPr>
+      <w:r>
+        <w:rPr>
+          <w:i/>
+          <w:sz w:val="20"/>
+          <w:lang w:val="en-US"/>
+        </w:rPr>
+        <w:t xml:space="preserve">  name: "softmax"</w:t>
+      </w:r>
+    </w:p>
+    <w:p>
+      <w:pPr>
+        <w:spacing w:after="0" w:line="240" w:lineRule="auto"/>
+        <w:ind w:left="810"/>
+        <w:rPr>
+          <w:i/>
+          <w:sz w:val="20"/>
+          <w:lang w:val="en-US"/>
+        </w:rPr>
+      </w:pPr>
+      <w:r>
+        <w:rPr>
+          <w:i/>
+          <w:sz w:val="20"/>
+          <w:lang w:val="en-US"/>
+        </w:rPr>
+        <w:t xml:space="preserve">  type: "Softmax"</w:t>
+      </w:r>
+    </w:p>
+    <w:p>
+      <w:pPr>
+        <w:spacing w:after="0" w:line="240" w:lineRule="auto"/>
+        <w:ind w:left="810"/>
+        <w:rPr>
+          <w:i/>
+          <w:sz w:val="20"/>
+          <w:lang w:val="en-US"/>
+        </w:rPr>
+      </w:pPr>
+      <w:r>
+        <w:rPr>
+          <w:i/>
+          <w:sz w:val="20"/>
+          <w:lang w:val="en-US"/>
+        </w:rPr>
+        <w:t xml:space="preserve">  bottom: "fc8"</w:t>
+      </w:r>
+    </w:p>
+    <w:p>
+      <w:pPr>
+        <w:spacing w:after="0" w:line="240" w:lineRule="auto"/>
+        <w:ind w:left="810"/>
+        <w:rPr>
+          <w:i/>
+          <w:sz w:val="20"/>
+          <w:lang w:val="en-US"/>
+        </w:rPr>
+      </w:pPr>
+      <w:r>
+        <w:rPr>
+          <w:i/>
+          <w:sz w:val="20"/>
+          <w:lang w:val="en-US"/>
+        </w:rPr>
+        <w:t xml:space="preserve">  top: "softmax"</w:t>
+      </w:r>
+    </w:p>
+    <w:p>
+      <w:pPr>
+        <w:spacing w:after="0" w:line="240" w:lineRule="auto"/>
+        <w:ind w:left="810"/>
+        <w:rPr>
+          <w:i/>
+          <w:sz w:val="20"/>
+          <w:lang w:val="en-US"/>
+        </w:rPr>
+      </w:pPr>
+      <w:r>
+        <w:rPr>
+          <w:i/>
+          <w:sz w:val="20"/>
+          <w:lang w:val="en-US"/>
+        </w:rPr>
+        <w:t xml:space="preserve">  include { stage: "deploy" }</w:t>
+      </w:r>
+    </w:p>
+    <w:p>
+      <w:pPr>
+        <w:spacing w:after="0" w:line="240" w:lineRule="auto"/>
+        <w:ind w:left="810"/>
+        <w:rPr>
+          <w:i/>
+          <w:sz w:val="20"/>
+        </w:rPr>
+      </w:pPr>
+      <w:r>
+        <w:rPr>
+          <w:i/>
+          <w:sz w:val="20"/>
+        </w:rPr>
+        <w:t>}</w:t>
+      </w:r>
+    </w:p>
+    <w:p>
+      <w:pPr>
         <w:rPr>
           <w:b/>
         </w:rPr>
@@ -617,28 +1481,24 @@
         </w:rPr>
         <w:t>[</w:t>
       </w:r>
-      <w:proofErr w:type="spellStart"/>
       <w:r>
         <w:rPr>
           <w:lang w:val="en-US"/>
         </w:rPr>
         <w:t>conv</w:t>
       </w:r>
-      <w:proofErr w:type="spellEnd"/>
       <w:r>
         <w:rPr>
           <w:lang w:val="en-US"/>
         </w:rPr>
         <w:t>-</w:t>
       </w:r>
-      <w:proofErr w:type="spellStart"/>
       <w:r>
         <w:rPr>
           <w:lang w:val="en-US"/>
         </w:rPr>
         <w:t>relu</w:t>
       </w:r>
-      <w:proofErr w:type="spellEnd"/>
       <w:r>
         <w:rPr>
           <w:lang w:val="en-US"/>
@@ -651,22 +1511,18 @@
         </w:rPr>
         <w:t>pool</w:t>
       </w:r>
-      <w:proofErr w:type="gramStart"/>
       <w:r>
         <w:rPr>
           <w:lang w:val="en-US"/>
         </w:rPr>
         <w:t>]</w:t>
       </w:r>
-      <w:proofErr w:type="spellStart"/>
       <w:r>
         <w:rPr>
           <w:lang w:val="en-US"/>
         </w:rPr>
         <w:t>xN</w:t>
       </w:r>
-      <w:proofErr w:type="spellEnd"/>
-      <w:proofErr w:type="gramEnd"/>
       <w:r>
         <w:rPr>
           <w:lang w:val="en-US"/>
@@ -683,238 +1539,80 @@
         <w:rPr>
           <w:lang w:val="en-US"/>
         </w:rPr>
+        <w:t>]xM -&gt; [softmax</w:t>
+      </w:r>
+      <w:r>
+        <w:rPr>
+          <w:lang w:val="en-US"/>
+        </w:rPr>
         <w:t>]</w:t>
       </w:r>
-      <w:proofErr w:type="spellStart"/>
-      <w:r>
-        <w:rPr>
-          <w:lang w:val="en-US"/>
-        </w:rPr>
-        <w:t>xM</w:t>
-      </w:r>
-      <w:proofErr w:type="spellEnd"/>
-      <w:r>
-        <w:rPr>
-          <w:lang w:val="en-US"/>
-        </w:rPr>
-        <w:t xml:space="preserve"> -&gt; [</w:t>
-      </w:r>
-      <w:proofErr w:type="spellStart"/>
-      <w:r>
-        <w:rPr>
-          <w:lang w:val="en-US"/>
-        </w:rPr>
-        <w:t>softmax</w:t>
-      </w:r>
-      <w:proofErr w:type="spellEnd"/>
+      <w:r>
+        <w:rPr>
+          <w:lang w:val="en-US"/>
+        </w:rPr>
+        <w:br/>
+      </w:r>
+      <w:r>
+        <w:rPr>
+          <w:lang w:val="en-US"/>
+        </w:rPr>
+        <w:t>[conv-relu-conv-relu-pool]xN -&gt; [</w:t>
+      </w:r>
+      <w:r>
+        <w:rPr>
+          <w:lang w:val="en-US"/>
+        </w:rPr>
+        <w:t>fully connected</w:t>
+      </w:r>
+      <w:r>
+        <w:rPr>
+          <w:lang w:val="en-US"/>
+        </w:rPr>
+        <w:t>]xM -&gt; [softmax]</w:t>
+      </w:r>
+      <w:r>
+        <w:rPr>
+          <w:lang w:val="en-US"/>
+        </w:rPr>
+        <w:br/>
+      </w:r>
+      <w:r>
+        <w:rPr>
+          <w:lang w:val="en-US"/>
+        </w:rPr>
+        <w:t>[</w:t>
+      </w:r>
+      <w:r>
+        <w:rPr>
+          <w:lang w:val="en-US"/>
+        </w:rPr>
+        <w:t>conv</w:t>
+      </w:r>
+      <w:r>
+        <w:rPr>
+          <w:lang w:val="en-US"/>
+        </w:rPr>
+        <w:t>-batchnorm-relu</w:t>
+      </w:r>
+      <w:r>
+        <w:rPr>
+          <w:lang w:val="en-US"/>
+        </w:rPr>
+        <w:t>]xN -&gt; [</w:t>
+      </w:r>
+      <w:r>
+        <w:rPr>
+          <w:lang w:val="en-US"/>
+        </w:rPr>
+        <w:t>fully connected]xM -&gt; [softmax</w:t>
+      </w:r>
       <w:r>
         <w:rPr>
           <w:lang w:val="en-US"/>
         </w:rPr>
         <w:t>]</w:t>
       </w:r>
-      <w:r>
-        <w:rPr>
-          <w:lang w:val="en-US"/>
-        </w:rPr>
-        <w:br/>
-      </w:r>
-      <w:r>
-        <w:rPr>
-          <w:lang w:val="en-US"/>
-        </w:rPr>
-        <w:t>[</w:t>
-      </w:r>
-      <w:proofErr w:type="spellStart"/>
-      <w:r>
-        <w:rPr>
-          <w:lang w:val="en-US"/>
-        </w:rPr>
-        <w:t>conv</w:t>
-      </w:r>
-      <w:proofErr w:type="spellEnd"/>
-      <w:r>
-        <w:rPr>
-          <w:lang w:val="en-US"/>
-        </w:rPr>
-        <w:t>-</w:t>
-      </w:r>
-      <w:proofErr w:type="spellStart"/>
-      <w:r>
-        <w:rPr>
-          <w:lang w:val="en-US"/>
-        </w:rPr>
-        <w:t>relu</w:t>
-      </w:r>
-      <w:proofErr w:type="spellEnd"/>
-      <w:r>
-        <w:rPr>
-          <w:lang w:val="en-US"/>
-        </w:rPr>
-        <w:t>-</w:t>
-      </w:r>
-      <w:proofErr w:type="spellStart"/>
-      <w:r>
-        <w:rPr>
-          <w:lang w:val="en-US"/>
-        </w:rPr>
-        <w:t>conv</w:t>
-      </w:r>
-      <w:proofErr w:type="spellEnd"/>
-      <w:r>
-        <w:rPr>
-          <w:lang w:val="en-US"/>
-        </w:rPr>
-        <w:t>-</w:t>
-      </w:r>
-      <w:proofErr w:type="spellStart"/>
-      <w:r>
-        <w:rPr>
-          <w:lang w:val="en-US"/>
-        </w:rPr>
-        <w:t>relu</w:t>
-      </w:r>
-      <w:proofErr w:type="spellEnd"/>
-      <w:r>
-        <w:rPr>
-          <w:lang w:val="en-US"/>
-        </w:rPr>
-        <w:t>-pool]</w:t>
-      </w:r>
-      <w:proofErr w:type="spellStart"/>
-      <w:r>
-        <w:rPr>
-          <w:lang w:val="en-US"/>
-        </w:rPr>
-        <w:t>xN</w:t>
-      </w:r>
-      <w:proofErr w:type="spellEnd"/>
-      <w:r>
-        <w:rPr>
-          <w:lang w:val="en-US"/>
-        </w:rPr>
-        <w:t xml:space="preserve"> -&gt; [</w:t>
-      </w:r>
-      <w:r>
-        <w:rPr>
-          <w:lang w:val="en-US"/>
-        </w:rPr>
-        <w:t>fully connected</w:t>
-      </w:r>
-      <w:r>
-        <w:rPr>
-          <w:lang w:val="en-US"/>
-        </w:rPr>
-        <w:t>]</w:t>
-      </w:r>
-      <w:proofErr w:type="spellStart"/>
-      <w:r>
-        <w:rPr>
-          <w:lang w:val="en-US"/>
-        </w:rPr>
-        <w:t>xM</w:t>
-      </w:r>
-      <w:proofErr w:type="spellEnd"/>
-      <w:r>
-        <w:rPr>
-          <w:lang w:val="en-US"/>
-        </w:rPr>
-        <w:t xml:space="preserve"> -&gt; [</w:t>
-      </w:r>
-      <w:proofErr w:type="spellStart"/>
-      <w:r>
-        <w:rPr>
-          <w:lang w:val="en-US"/>
-        </w:rPr>
-        <w:t>softmax</w:t>
-      </w:r>
-      <w:proofErr w:type="spellEnd"/>
-      <w:r>
-        <w:rPr>
-          <w:lang w:val="en-US"/>
-        </w:rPr>
-        <w:t>]</w:t>
-      </w:r>
-      <w:r>
-        <w:rPr>
-          <w:lang w:val="en-US"/>
-        </w:rPr>
-        <w:br/>
-      </w:r>
-      <w:r>
-        <w:rPr>
-          <w:lang w:val="en-US"/>
-        </w:rPr>
-        <w:t>[</w:t>
-      </w:r>
-      <w:proofErr w:type="spellStart"/>
-      <w:r>
-        <w:rPr>
-          <w:lang w:val="en-US"/>
-        </w:rPr>
-        <w:t>conv</w:t>
-      </w:r>
-      <w:r>
-        <w:rPr>
-          <w:lang w:val="en-US"/>
-        </w:rPr>
-        <w:t>-batchnorm-relu</w:t>
-      </w:r>
-      <w:proofErr w:type="spellEnd"/>
-      <w:r>
-        <w:rPr>
-          <w:lang w:val="en-US"/>
-        </w:rPr>
-        <w:t>]</w:t>
-      </w:r>
-      <w:proofErr w:type="spellStart"/>
-      <w:r>
-        <w:rPr>
-          <w:lang w:val="en-US"/>
-        </w:rPr>
-        <w:t>xN</w:t>
-      </w:r>
-      <w:proofErr w:type="spellEnd"/>
-      <w:r>
-        <w:rPr>
-          <w:lang w:val="en-US"/>
-        </w:rPr>
-        <w:t xml:space="preserve"> -&gt; [</w:t>
-      </w:r>
-      <w:r>
-        <w:rPr>
-          <w:lang w:val="en-US"/>
-        </w:rPr>
-        <w:t>fully connected]</w:t>
-      </w:r>
-      <w:proofErr w:type="spellStart"/>
-      <w:r>
-        <w:rPr>
-          <w:lang w:val="en-US"/>
-        </w:rPr>
-        <w:t>xM</w:t>
-      </w:r>
-      <w:proofErr w:type="spellEnd"/>
-      <w:r>
-        <w:rPr>
-          <w:lang w:val="en-US"/>
-        </w:rPr>
-        <w:t xml:space="preserve"> -&gt; [</w:t>
-      </w:r>
-      <w:proofErr w:type="spellStart"/>
-      <w:r>
-        <w:rPr>
-          <w:lang w:val="en-US"/>
-        </w:rPr>
-        <w:t>softmax</w:t>
-      </w:r>
-      <w:proofErr w:type="spellEnd"/>
-      <w:r>
-        <w:rPr>
-          <w:lang w:val="en-US"/>
-        </w:rPr>
-        <w:t>]</w:t>
-      </w:r>
     </w:p>
     <w:p>
       <w:r>
@@ -923,14 +1621,12 @@
       <w:r>
         <w:t xml:space="preserve"> </w:t>
       </w:r>
-      <w:proofErr w:type="spellStart"/>
       <w:r>
         <w:rPr>
           <w:lang w:val="en-US"/>
         </w:rPr>
         <w:t>netscope</w:t>
       </w:r>
-      <w:proofErr w:type="spellEnd"/>
       <w:r>
         <w:br/>
       </w:r>
@@ -945,15 +1641,7 @@
     </w:p>
     <w:p>
       <w:r>
-        <w:t xml:space="preserve">Попробуйте разные стратегии </w:t>
-      </w:r>
-      <w:proofErr w:type="spellStart"/>
-      <w:r>
-        <w:t>апдейта</w:t>
-      </w:r>
-      <w:proofErr w:type="spellEnd"/>
-      <w:r>
-        <w:t xml:space="preserve"> градиентов: </w:t>
+        <w:t xml:space="preserve">Попробуйте разные стратегии апдейта градиентов: </w:t>
       </w:r>
       <w:r>
         <w:rPr>
@@ -1038,14 +1726,12 @@
       <w:r>
         <w:t xml:space="preserve"> </w:t>
       </w:r>
-      <w:proofErr w:type="spellStart"/>
       <w:r>
         <w:rPr>
           <w:lang w:val="en-US"/>
         </w:rPr>
         <w:t>caffe</w:t>
       </w:r>
-      <w:proofErr w:type="spellEnd"/>
       <w:r>
         <w:t xml:space="preserve"> </w:t>
       </w:r>
@@ -1137,7 +1823,6 @@
         </w:rPr>
         <w:t>_</w:t>
       </w:r>
-      <w:proofErr w:type="spellStart"/>
       <w:r>
         <w:rPr>
           <w:i/>
@@ -1145,7 +1830,6 @@
         </w:rPr>
         <w:t>param</w:t>
       </w:r>
-      <w:proofErr w:type="spellEnd"/>
       <w:r>
         <w:rPr>
           <w:i/>
@@ -1218,7 +1902,6 @@
         </w:rPr>
         <w:t>_</w:t>
       </w:r>
-      <w:proofErr w:type="spellStart"/>
       <w:r>
         <w:rPr>
           <w:i/>
@@ -1226,7 +1909,6 @@
         </w:rPr>
         <w:t>param</w:t>
       </w:r>
-      <w:proofErr w:type="spellEnd"/>
       <w:r>
         <w:rPr>
           <w:i/>
@@ -1274,15 +1956,14 @@
       <w:r>
         <w:t xml:space="preserve"> </w:t>
       </w:r>
-      <w:proofErr w:type="spellStart"/>
       <w:r>
         <w:t>валидации</w:t>
       </w:r>
-      <w:proofErr w:type="spellEnd"/>
       <w:r>
         <w:t>)</w:t>
       </w:r>
     </w:p>
+    <w:p/>
     <w:p>
       <w:r>
         <w:rPr>
@@ -1303,7 +1984,21 @@
         <w:t>дополнительное</w:t>
       </w:r>
       <w:r>
-        <w:t xml:space="preserve"> и получите </w:t>
+        <w:t xml:space="preserve"> </w:t>
+      </w:r>
+      <w:r>
+        <w:t xml:space="preserve">в </w:t>
+      </w:r>
+      <w:r>
+        <w:rPr>
+          <w:lang w:val="en-US"/>
+        </w:rPr>
+        <w:t xml:space="preserve">NVIDIA DIGITS </w:t>
+      </w:r>
+      <w:bookmarkStart w:id="0" w:name="_GoBack"/>
+      <w:bookmarkEnd w:id="0"/>
+      <w:r>
+        <w:t xml:space="preserve">и получите </w:t>
       </w:r>
       <w:r>
         <w:t>бонусные</w:t>
@@ -1312,6 +2007,7 @@
         <w:t xml:space="preserve"> баллы.</w:t>
       </w:r>
     </w:p>
+    <w:p/>
     <w:p>
       <w:r>
         <w:rPr>
@@ -1320,15 +2016,7 @@
         <w:t>Форма сдачи задания</w:t>
       </w:r>
       <w:r>
-        <w:t xml:space="preserve">: устно расскажите о том, что было сделано, какие результаты получились. Какие архитектуры нейронных сетей сработали хорошо, какие плохо? Сделайте небольшую презентацию, с описанием результатов, или покажите </w:t>
-      </w:r>
-      <w:proofErr w:type="spellStart"/>
-      <w:r>
-        <w:t>демо</w:t>
-      </w:r>
-      <w:proofErr w:type="spellEnd"/>
-      <w:r>
-        <w:t xml:space="preserve"> на ноутбуке.</w:t>
+        <w:t>: устно расскажите о том, что было сделано, какие результаты получились. Какие архитектуры нейронных сетей сработали хорошо, какие плохо? Сделайте небольшую презентацию, с описанием результатов, или покажите демо на ноутбуке.</w:t>
       </w:r>
     </w:p>
     <w:p/>

</xml_diff>

<commit_message>
Add list of papers for seminar. Update of description of assignment 1 and 2.
</commit_message>
<xml_diff>
--- a/Assignment1/Задание_1.docx
+++ b/Assignment1/Задание_1.docx
@@ -9,6 +9,7 @@
       <w:r>
         <w:t xml:space="preserve"> вы научитесь работать с </w:t>
       </w:r>
+      <w:proofErr w:type="spellStart"/>
       <w:r>
         <w:rPr>
           <w:lang w:val="en-US"/>
@@ -21,6 +22,7 @@
         </w:rPr>
         <w:t>affe</w:t>
       </w:r>
+      <w:proofErr w:type="spellEnd"/>
       <w:r>
         <w:t xml:space="preserve"> </w:t>
       </w:r>
@@ -62,9 +64,11 @@
       <w:r>
         <w:t xml:space="preserve">бучите нейронную сеть для классификации изображений </w:t>
       </w:r>
+      <w:proofErr w:type="spellStart"/>
       <w:r>
         <w:t>датасета</w:t>
       </w:r>
+      <w:proofErr w:type="spellEnd"/>
       <w:r>
         <w:t xml:space="preserve"> </w:t>
       </w:r>
@@ -120,12 +124,14 @@
       <w:r>
         <w:t xml:space="preserve">Для выполнения задания используйте </w:t>
       </w:r>
+      <w:proofErr w:type="spellStart"/>
       <w:r>
         <w:rPr>
           <w:lang w:val="en-US"/>
         </w:rPr>
         <w:t>caffe</w:t>
       </w:r>
+      <w:proofErr w:type="spellEnd"/>
       <w:r>
         <w:t xml:space="preserve"> + </w:t>
       </w:r>
@@ -195,8 +201,13 @@
         </w:numPr>
       </w:pPr>
       <w:r>
-        <w:t>Создайте классификационный датасет</w:t>
-      </w:r>
+        <w:t xml:space="preserve">Создайте классификационный </w:t>
+      </w:r>
+      <w:proofErr w:type="spellStart"/>
+      <w:r>
+        <w:t>датасет</w:t>
+      </w:r>
+      <w:proofErr w:type="spellEnd"/>
       <w:r>
         <w:t xml:space="preserve"> </w:t>
       </w:r>
@@ -589,12 +600,14 @@
       <w:r>
         <w:t xml:space="preserve">Пример текста в </w:t>
       </w:r>
+      <w:proofErr w:type="spellStart"/>
       <w:r>
         <w:rPr>
           <w:lang w:val="en-US"/>
         </w:rPr>
         <w:t>prototxt</w:t>
       </w:r>
+      <w:proofErr w:type="spellEnd"/>
       <w:r>
         <w:t xml:space="preserve"> формате, </w:t>
       </w:r>
@@ -648,212 +661,210 @@
           <w:lang w:val="en-US"/>
         </w:rPr>
       </w:pPr>
-      <w:r>
-        <w:rPr>
-          <w:i/>
-          <w:sz w:val="20"/>
-          <w:lang w:val="en-US"/>
-        </w:rPr>
-        <w:t>name: "Default CNN"</w:t>
-      </w:r>
-    </w:p>
-    <w:p>
-      <w:pPr>
-        <w:spacing w:after="0" w:line="240" w:lineRule="auto"/>
-        <w:ind w:left="810"/>
-        <w:rPr>
-          <w:i/>
-          <w:sz w:val="20"/>
-          <w:lang w:val="en-US"/>
-        </w:rPr>
-      </w:pPr>
-      <w:r>
-        <w:rPr>
-          <w:i/>
-          <w:sz w:val="20"/>
-          <w:lang w:val="en-US"/>
-        </w:rPr>
-        <w:t>layer {</w:t>
-      </w:r>
-    </w:p>
-    <w:p>
-      <w:pPr>
-        <w:spacing w:after="0" w:line="240" w:lineRule="auto"/>
-        <w:ind w:left="810"/>
-        <w:rPr>
-          <w:i/>
-          <w:sz w:val="20"/>
-          <w:lang w:val="en-US"/>
-        </w:rPr>
-      </w:pPr>
-      <w:r>
-        <w:rPr>
-          <w:i/>
-          <w:sz w:val="20"/>
-          <w:lang w:val="en-US"/>
-        </w:rPr>
-        <w:t xml:space="preserve">  name: "data"</w:t>
-      </w:r>
-    </w:p>
-    <w:p>
-      <w:pPr>
-        <w:spacing w:after="0" w:line="240" w:lineRule="auto"/>
-        <w:ind w:left="810"/>
-        <w:rPr>
-          <w:i/>
-          <w:sz w:val="20"/>
-          <w:lang w:val="en-US"/>
-        </w:rPr>
-      </w:pPr>
-      <w:r>
-        <w:rPr>
-          <w:i/>
-          <w:sz w:val="20"/>
-          <w:lang w:val="en-US"/>
-        </w:rPr>
-        <w:t xml:space="preserve">  type: "Data"</w:t>
-      </w:r>
-    </w:p>
-    <w:p>
-      <w:pPr>
-        <w:spacing w:after="0" w:line="240" w:lineRule="auto"/>
-        <w:ind w:left="810"/>
-        <w:rPr>
-          <w:i/>
-          <w:sz w:val="20"/>
-          <w:lang w:val="en-US"/>
-        </w:rPr>
-      </w:pPr>
-      <w:r>
-        <w:rPr>
-          <w:i/>
-          <w:sz w:val="20"/>
-          <w:lang w:val="en-US"/>
-        </w:rPr>
-        <w:t xml:space="preserve">  top: "data"</w:t>
-      </w:r>
-    </w:p>
-    <w:p>
-      <w:pPr>
-        <w:spacing w:after="0" w:line="240" w:lineRule="auto"/>
-        <w:ind w:left="810"/>
-        <w:rPr>
-          <w:i/>
-          <w:sz w:val="20"/>
-          <w:lang w:val="en-US"/>
-        </w:rPr>
-      </w:pPr>
-      <w:r>
-        <w:rPr>
-          <w:i/>
-          <w:sz w:val="20"/>
-          <w:lang w:val="en-US"/>
-        </w:rPr>
-        <w:t xml:space="preserve">  input_param {</w:t>
-      </w:r>
-    </w:p>
-    <w:p>
-      <w:pPr>
-        <w:spacing w:after="0" w:line="240" w:lineRule="auto"/>
-        <w:ind w:left="810"/>
-        <w:rPr>
-          <w:i/>
-          <w:sz w:val="20"/>
-          <w:lang w:val="en-US"/>
-        </w:rPr>
-      </w:pPr>
-      <w:r>
-        <w:rPr>
-          <w:i/>
-          <w:sz w:val="20"/>
-          <w:lang w:val="en-US"/>
-        </w:rPr>
-        <w:t xml:space="preserve">      shape: {</w:t>
-      </w:r>
-    </w:p>
-    <w:p>
-      <w:pPr>
-        <w:spacing w:after="0" w:line="240" w:lineRule="auto"/>
-        <w:ind w:left="810"/>
-        <w:rPr>
-          <w:i/>
-          <w:sz w:val="20"/>
-          <w:lang w:val="en-US"/>
-        </w:rPr>
-      </w:pPr>
-      <w:r>
-        <w:rPr>
-          <w:i/>
-          <w:sz w:val="20"/>
-          <w:lang w:val="en-US"/>
-        </w:rPr>
-        <w:t xml:space="preserve">          dim: 1</w:t>
-      </w:r>
-    </w:p>
-    <w:p>
-      <w:pPr>
-        <w:spacing w:after="0" w:line="240" w:lineRule="auto"/>
-        <w:ind w:left="810"/>
-        <w:rPr>
-          <w:i/>
-          <w:sz w:val="20"/>
-          <w:lang w:val="en-US"/>
-        </w:rPr>
-      </w:pPr>
-      <w:r>
-        <w:rPr>
-          <w:i/>
-          <w:sz w:val="20"/>
-          <w:lang w:val="en-US"/>
-        </w:rPr>
-        <w:t xml:space="preserve">          dim: 3</w:t>
-      </w:r>
-    </w:p>
-    <w:p>
-      <w:pPr>
-        <w:spacing w:after="0" w:line="240" w:lineRule="auto"/>
-        <w:ind w:left="810"/>
-        <w:rPr>
-          <w:i/>
-          <w:sz w:val="20"/>
-          <w:lang w:val="en-US"/>
-        </w:rPr>
-      </w:pPr>
-      <w:r>
-        <w:rPr>
-          <w:i/>
-          <w:sz w:val="20"/>
-          <w:lang w:val="en-US"/>
-        </w:rPr>
-        <w:t xml:space="preserve">          dim: 32</w:t>
-      </w:r>
-    </w:p>
-    <w:p>
-      <w:pPr>
-        <w:spacing w:after="0" w:line="240" w:lineRule="auto"/>
-        <w:ind w:left="810"/>
-        <w:rPr>
-          <w:i/>
-          <w:sz w:val="20"/>
-          <w:lang w:val="en-US"/>
-        </w:rPr>
-      </w:pPr>
-      <w:r>
-        <w:rPr>
-          <w:i/>
-          <w:sz w:val="20"/>
-          <w:lang w:val="en-US"/>
-        </w:rPr>
-        <w:t xml:space="preserve">          dim: 32</w:t>
-      </w:r>
-    </w:p>
-    <w:p>
-      <w:pPr>
-        <w:spacing w:after="0" w:line="240" w:lineRule="auto"/>
-        <w:ind w:left="810"/>
-        <w:rPr>
-          <w:i/>
-          <w:sz w:val="20"/>
+      <w:proofErr w:type="gramStart"/>
+      <w:r>
+        <w:rPr>
+          <w:i/>
+          <w:sz w:val="20"/>
+          <w:lang w:val="en-US"/>
+        </w:rPr>
+        <w:t>name</w:t>
+      </w:r>
+      <w:proofErr w:type="gramEnd"/>
+      <w:r>
+        <w:rPr>
+          <w:i/>
+          <w:sz w:val="20"/>
+          <w:lang w:val="en-US"/>
+        </w:rPr>
+        <w:t>: "Default CNN"</w:t>
+      </w:r>
+    </w:p>
+    <w:p>
+      <w:pPr>
+        <w:spacing w:after="0" w:line="240" w:lineRule="auto"/>
+        <w:ind w:left="810"/>
+        <w:rPr>
+          <w:i/>
+          <w:sz w:val="20"/>
+          <w:lang w:val="en-US"/>
+        </w:rPr>
+      </w:pPr>
+      <w:proofErr w:type="gramStart"/>
+      <w:r>
+        <w:rPr>
+          <w:i/>
+          <w:sz w:val="20"/>
+          <w:lang w:val="en-US"/>
+        </w:rPr>
+        <w:t>layer</w:t>
+      </w:r>
+      <w:proofErr w:type="gramEnd"/>
+      <w:r>
+        <w:rPr>
+          <w:i/>
+          <w:sz w:val="20"/>
+          <w:lang w:val="en-US"/>
+        </w:rPr>
+        <w:t xml:space="preserve"> {</w:t>
+      </w:r>
+    </w:p>
+    <w:p>
+      <w:pPr>
+        <w:spacing w:after="0" w:line="240" w:lineRule="auto"/>
+        <w:ind w:left="810"/>
+        <w:rPr>
+          <w:i/>
+          <w:sz w:val="20"/>
+          <w:lang w:val="en-US"/>
+        </w:rPr>
+      </w:pPr>
+      <w:r>
+        <w:rPr>
+          <w:i/>
+          <w:sz w:val="20"/>
+          <w:lang w:val="en-US"/>
+        </w:rPr>
+        <w:t xml:space="preserve">  </w:t>
+      </w:r>
+      <w:proofErr w:type="gramStart"/>
+      <w:r>
+        <w:rPr>
+          <w:i/>
+          <w:sz w:val="20"/>
+          <w:lang w:val="en-US"/>
+        </w:rPr>
+        <w:t>name</w:t>
+      </w:r>
+      <w:proofErr w:type="gramEnd"/>
+      <w:r>
+        <w:rPr>
+          <w:i/>
+          <w:sz w:val="20"/>
+          <w:lang w:val="en-US"/>
+        </w:rPr>
+        <w:t>: "data"</w:t>
+      </w:r>
+    </w:p>
+    <w:p>
+      <w:pPr>
+        <w:spacing w:after="0" w:line="240" w:lineRule="auto"/>
+        <w:ind w:left="810"/>
+        <w:rPr>
+          <w:i/>
+          <w:sz w:val="20"/>
+          <w:lang w:val="en-US"/>
+        </w:rPr>
+      </w:pPr>
+      <w:r>
+        <w:rPr>
+          <w:i/>
+          <w:sz w:val="20"/>
+          <w:lang w:val="en-US"/>
+        </w:rPr>
+        <w:t xml:space="preserve">  </w:t>
+      </w:r>
+      <w:proofErr w:type="gramStart"/>
+      <w:r>
+        <w:rPr>
+          <w:i/>
+          <w:sz w:val="20"/>
+          <w:lang w:val="en-US"/>
+        </w:rPr>
+        <w:t>type</w:t>
+      </w:r>
+      <w:proofErr w:type="gramEnd"/>
+      <w:r>
+        <w:rPr>
+          <w:i/>
+          <w:sz w:val="20"/>
+          <w:lang w:val="en-US"/>
+        </w:rPr>
+        <w:t>: "Data"</w:t>
+      </w:r>
+    </w:p>
+    <w:p>
+      <w:pPr>
+        <w:spacing w:after="0" w:line="240" w:lineRule="auto"/>
+        <w:ind w:left="810"/>
+        <w:rPr>
+          <w:i/>
+          <w:sz w:val="20"/>
+          <w:lang w:val="en-US"/>
+        </w:rPr>
+      </w:pPr>
+      <w:r>
+        <w:rPr>
+          <w:i/>
+          <w:sz w:val="20"/>
+          <w:lang w:val="en-US"/>
+        </w:rPr>
+        <w:t xml:space="preserve">  </w:t>
+      </w:r>
+      <w:proofErr w:type="gramStart"/>
+      <w:r>
+        <w:rPr>
+          <w:i/>
+          <w:sz w:val="20"/>
+          <w:lang w:val="en-US"/>
+        </w:rPr>
+        <w:t>top</w:t>
+      </w:r>
+      <w:proofErr w:type="gramEnd"/>
+      <w:r>
+        <w:rPr>
+          <w:i/>
+          <w:sz w:val="20"/>
+          <w:lang w:val="en-US"/>
+        </w:rPr>
+        <w:t>: "data"</w:t>
+      </w:r>
+    </w:p>
+    <w:p>
+      <w:pPr>
+        <w:spacing w:after="0" w:line="240" w:lineRule="auto"/>
+        <w:ind w:left="810"/>
+        <w:rPr>
+          <w:i/>
+          <w:sz w:val="20"/>
+          <w:lang w:val="en-US"/>
+        </w:rPr>
+      </w:pPr>
+      <w:r>
+        <w:rPr>
+          <w:i/>
+          <w:sz w:val="20"/>
+          <w:lang w:val="en-US"/>
+        </w:rPr>
+        <w:t xml:space="preserve">  </w:t>
+      </w:r>
+      <w:proofErr w:type="spellStart"/>
+      <w:r>
+        <w:rPr>
+          <w:i/>
+          <w:sz w:val="20"/>
+          <w:lang w:val="en-US"/>
+        </w:rPr>
+        <w:t>input_param</w:t>
+      </w:r>
+      <w:proofErr w:type="spellEnd"/>
+      <w:r>
+        <w:rPr>
+          <w:i/>
+          <w:sz w:val="20"/>
+          <w:lang w:val="en-US"/>
+        </w:rPr>
+        <w:t xml:space="preserve"> {</w:t>
+      </w:r>
+    </w:p>
+    <w:p>
+      <w:pPr>
+        <w:spacing w:after="0" w:line="240" w:lineRule="auto"/>
+        <w:ind w:left="810"/>
+        <w:rPr>
+          <w:i/>
+          <w:sz w:val="20"/>
+          <w:lang w:val="en-US"/>
         </w:rPr>
       </w:pPr>
       <w:r>
@@ -864,6 +875,190 @@
         </w:rPr>
         <w:t xml:space="preserve">      </w:t>
       </w:r>
+      <w:proofErr w:type="gramStart"/>
+      <w:r>
+        <w:rPr>
+          <w:i/>
+          <w:sz w:val="20"/>
+          <w:lang w:val="en-US"/>
+        </w:rPr>
+        <w:t>shape</w:t>
+      </w:r>
+      <w:proofErr w:type="gramEnd"/>
+      <w:r>
+        <w:rPr>
+          <w:i/>
+          <w:sz w:val="20"/>
+          <w:lang w:val="en-US"/>
+        </w:rPr>
+        <w:t>: {</w:t>
+      </w:r>
+    </w:p>
+    <w:p>
+      <w:pPr>
+        <w:spacing w:after="0" w:line="240" w:lineRule="auto"/>
+        <w:ind w:left="810"/>
+        <w:rPr>
+          <w:i/>
+          <w:sz w:val="20"/>
+          <w:lang w:val="en-US"/>
+        </w:rPr>
+      </w:pPr>
+      <w:r>
+        <w:rPr>
+          <w:i/>
+          <w:sz w:val="20"/>
+          <w:lang w:val="en-US"/>
+        </w:rPr>
+        <w:t xml:space="preserve">          </w:t>
+      </w:r>
+      <w:proofErr w:type="gramStart"/>
+      <w:r>
+        <w:rPr>
+          <w:i/>
+          <w:sz w:val="20"/>
+          <w:lang w:val="en-US"/>
+        </w:rPr>
+        <w:t>dim</w:t>
+      </w:r>
+      <w:proofErr w:type="gramEnd"/>
+      <w:r>
+        <w:rPr>
+          <w:i/>
+          <w:sz w:val="20"/>
+          <w:lang w:val="en-US"/>
+        </w:rPr>
+        <w:t>: 1</w:t>
+      </w:r>
+    </w:p>
+    <w:p>
+      <w:pPr>
+        <w:spacing w:after="0" w:line="240" w:lineRule="auto"/>
+        <w:ind w:left="810"/>
+        <w:rPr>
+          <w:i/>
+          <w:sz w:val="20"/>
+          <w:lang w:val="en-US"/>
+        </w:rPr>
+      </w:pPr>
+      <w:r>
+        <w:rPr>
+          <w:i/>
+          <w:sz w:val="20"/>
+          <w:lang w:val="en-US"/>
+        </w:rPr>
+        <w:t xml:space="preserve">          </w:t>
+      </w:r>
+      <w:proofErr w:type="gramStart"/>
+      <w:r>
+        <w:rPr>
+          <w:i/>
+          <w:sz w:val="20"/>
+          <w:lang w:val="en-US"/>
+        </w:rPr>
+        <w:t>dim</w:t>
+      </w:r>
+      <w:proofErr w:type="gramEnd"/>
+      <w:r>
+        <w:rPr>
+          <w:i/>
+          <w:sz w:val="20"/>
+          <w:lang w:val="en-US"/>
+        </w:rPr>
+        <w:t>: 3</w:t>
+      </w:r>
+    </w:p>
+    <w:p>
+      <w:pPr>
+        <w:spacing w:after="0" w:line="240" w:lineRule="auto"/>
+        <w:ind w:left="810"/>
+        <w:rPr>
+          <w:i/>
+          <w:sz w:val="20"/>
+          <w:lang w:val="en-US"/>
+        </w:rPr>
+      </w:pPr>
+      <w:r>
+        <w:rPr>
+          <w:i/>
+          <w:sz w:val="20"/>
+          <w:lang w:val="en-US"/>
+        </w:rPr>
+        <w:t xml:space="preserve">          </w:t>
+      </w:r>
+      <w:proofErr w:type="gramStart"/>
+      <w:r>
+        <w:rPr>
+          <w:i/>
+          <w:sz w:val="20"/>
+          <w:lang w:val="en-US"/>
+        </w:rPr>
+        <w:t>dim</w:t>
+      </w:r>
+      <w:proofErr w:type="gramEnd"/>
+      <w:r>
+        <w:rPr>
+          <w:i/>
+          <w:sz w:val="20"/>
+          <w:lang w:val="en-US"/>
+        </w:rPr>
+        <w:t>: 32</w:t>
+      </w:r>
+    </w:p>
+    <w:p>
+      <w:pPr>
+        <w:spacing w:after="0" w:line="240" w:lineRule="auto"/>
+        <w:ind w:left="810"/>
+        <w:rPr>
+          <w:i/>
+          <w:sz w:val="20"/>
+          <w:lang w:val="en-US"/>
+        </w:rPr>
+      </w:pPr>
+      <w:r>
+        <w:rPr>
+          <w:i/>
+          <w:sz w:val="20"/>
+          <w:lang w:val="en-US"/>
+        </w:rPr>
+        <w:t xml:space="preserve">          </w:t>
+      </w:r>
+      <w:proofErr w:type="gramStart"/>
+      <w:r>
+        <w:rPr>
+          <w:i/>
+          <w:sz w:val="20"/>
+          <w:lang w:val="en-US"/>
+        </w:rPr>
+        <w:t>dim</w:t>
+      </w:r>
+      <w:proofErr w:type="gramEnd"/>
+      <w:r>
+        <w:rPr>
+          <w:i/>
+          <w:sz w:val="20"/>
+          <w:lang w:val="en-US"/>
+        </w:rPr>
+        <w:t>: 32</w:t>
+      </w:r>
+    </w:p>
+    <w:p>
+      <w:pPr>
+        <w:spacing w:after="0" w:line="240" w:lineRule="auto"/>
+        <w:ind w:left="810"/>
+        <w:rPr>
+          <w:i/>
+          <w:sz w:val="20"/>
+        </w:rPr>
+      </w:pPr>
+      <w:r>
+        <w:rPr>
+          <w:i/>
+          <w:sz w:val="20"/>
+          <w:lang w:val="en-US"/>
+        </w:rPr>
+        <w:t xml:space="preserve">      </w:t>
+      </w:r>
       <w:r>
         <w:rPr>
           <w:i/>
@@ -922,6 +1117,7 @@
         </w:rPr>
         <w:t xml:space="preserve">&lt;Ваша нейронная сеть в формате </w:t>
       </w:r>
+      <w:proofErr w:type="spellStart"/>
       <w:r>
         <w:rPr>
           <w:i/>
@@ -930,6 +1126,7 @@
         </w:rPr>
         <w:t>prototxt</w:t>
       </w:r>
+      <w:proofErr w:type="spellEnd"/>
       <w:r>
         <w:rPr>
           <w:i/>
@@ -949,7 +1146,23 @@
           <w:i/>
           <w:sz w:val="20"/>
         </w:rPr>
-        <w:t>, входной слой - data, выходной слой - fc8. Вы можете задавать любые названия слоев. Эт</w:t>
+        <w:t xml:space="preserve">, входной слой - </w:t>
+      </w:r>
+      <w:proofErr w:type="spellStart"/>
+      <w:r>
+        <w:rPr>
+          <w:i/>
+          <w:sz w:val="20"/>
+        </w:rPr>
+        <w:t>data</w:t>
+      </w:r>
+      <w:proofErr w:type="spellEnd"/>
+      <w:r>
+        <w:rPr>
+          <w:i/>
+          <w:sz w:val="20"/>
+        </w:rPr>
+        <w:t>, выходной слой - fc8. Вы можете задавать любые названия слоев. Эт</w:t>
       </w:r>
       <w:r>
         <w:rPr>
@@ -973,95 +1186,63 @@
         <w:rPr>
           <w:i/>
           <w:sz w:val="20"/>
-        </w:rPr>
-      </w:pPr>
-      <w:r>
-        <w:rPr>
-          <w:i/>
-          <w:sz w:val="20"/>
-        </w:rPr>
-        <w:t>layer {</w:t>
-      </w:r>
-    </w:p>
-    <w:p>
-      <w:pPr>
-        <w:spacing w:after="0" w:line="240" w:lineRule="auto"/>
-        <w:ind w:left="810"/>
-        <w:rPr>
-          <w:i/>
-          <w:sz w:val="20"/>
-        </w:rPr>
-      </w:pPr>
-      <w:r>
-        <w:rPr>
-          <w:i/>
-          <w:sz w:val="20"/>
-        </w:rPr>
-        <w:t xml:space="preserve">  name: "accuracy"</w:t>
-      </w:r>
-    </w:p>
-    <w:p>
-      <w:pPr>
-        <w:spacing w:after="0" w:line="240" w:lineRule="auto"/>
-        <w:ind w:left="810"/>
-        <w:rPr>
-          <w:i/>
-          <w:sz w:val="20"/>
-          <w:lang w:val="en-US"/>
-        </w:rPr>
-      </w:pPr>
-      <w:r>
-        <w:rPr>
-          <w:i/>
-          <w:sz w:val="20"/>
+          <w:lang w:val="en-US"/>
+        </w:rPr>
+      </w:pPr>
+      <w:proofErr w:type="gramStart"/>
+      <w:r>
+        <w:rPr>
+          <w:i/>
+          <w:sz w:val="20"/>
+          <w:lang w:val="en-US"/>
+        </w:rPr>
+        <w:t>layer</w:t>
+      </w:r>
+      <w:proofErr w:type="gramEnd"/>
+      <w:r>
+        <w:rPr>
+          <w:i/>
+          <w:sz w:val="20"/>
+          <w:lang w:val="en-US"/>
+        </w:rPr>
+        <w:t xml:space="preserve"> {</w:t>
+      </w:r>
+    </w:p>
+    <w:p>
+      <w:pPr>
+        <w:spacing w:after="0" w:line="240" w:lineRule="auto"/>
+        <w:ind w:left="810"/>
+        <w:rPr>
+          <w:i/>
+          <w:sz w:val="20"/>
+          <w:lang w:val="en-US"/>
+        </w:rPr>
+      </w:pPr>
+      <w:r>
+        <w:rPr>
+          <w:i/>
+          <w:sz w:val="20"/>
+          <w:lang w:val="en-US"/>
         </w:rPr>
         <w:t xml:space="preserve">  </w:t>
       </w:r>
-      <w:r>
-        <w:rPr>
-          <w:i/>
-          <w:sz w:val="20"/>
-          <w:lang w:val="en-US"/>
-        </w:rPr>
-        <w:t>type: "Accuracy"</w:t>
-      </w:r>
-    </w:p>
-    <w:p>
-      <w:pPr>
-        <w:spacing w:after="0" w:line="240" w:lineRule="auto"/>
-        <w:ind w:left="810"/>
-        <w:rPr>
-          <w:i/>
-          <w:sz w:val="20"/>
-          <w:lang w:val="en-US"/>
-        </w:rPr>
-      </w:pPr>
-      <w:r>
-        <w:rPr>
-          <w:i/>
-          <w:sz w:val="20"/>
-          <w:lang w:val="en-US"/>
-        </w:rPr>
-        <w:t xml:space="preserve">  bottom: "fc8"</w:t>
-      </w:r>
-    </w:p>
-    <w:p>
-      <w:pPr>
-        <w:spacing w:after="0" w:line="240" w:lineRule="auto"/>
-        <w:ind w:left="810"/>
-        <w:rPr>
-          <w:i/>
-          <w:sz w:val="20"/>
-          <w:lang w:val="en-US"/>
-        </w:rPr>
-      </w:pPr>
-      <w:r>
-        <w:rPr>
-          <w:i/>
-          <w:sz w:val="20"/>
-          <w:lang w:val="en-US"/>
-        </w:rPr>
-        <w:t xml:space="preserve">  bottom: "label"</w:t>
+      <w:proofErr w:type="gramStart"/>
+      <w:r>
+        <w:rPr>
+          <w:i/>
+          <w:sz w:val="20"/>
+          <w:lang w:val="en-US"/>
+        </w:rPr>
+        <w:t>name</w:t>
+      </w:r>
+      <w:proofErr w:type="gramEnd"/>
+      <w:r>
+        <w:rPr>
+          <w:i/>
+          <w:sz w:val="20"/>
+          <w:lang w:val="en-US"/>
+        </w:rPr>
+        <w:t>: "accuracy"</w:t>
       </w:r>
     </w:p>
     <w:p>
@@ -1082,32 +1263,189 @@
         </w:rPr>
         <w:t xml:space="preserve">  </w:t>
       </w:r>
-      <w:r>
-        <w:rPr>
-          <w:i/>
-          <w:sz w:val="20"/>
-          <w:lang w:val="en-US"/>
-        </w:rPr>
-        <w:t>top: "accuracy"</w:t>
-      </w:r>
-    </w:p>
-    <w:p>
-      <w:pPr>
-        <w:spacing w:after="0" w:line="240" w:lineRule="auto"/>
-        <w:ind w:left="810"/>
-        <w:rPr>
-          <w:i/>
-          <w:sz w:val="20"/>
-          <w:lang w:val="en-US"/>
-        </w:rPr>
-      </w:pPr>
-      <w:r>
-        <w:rPr>
-          <w:i/>
-          <w:sz w:val="20"/>
-          <w:lang w:val="en-US"/>
-        </w:rPr>
-        <w:t xml:space="preserve">  include { stage: "val" }</w:t>
+      <w:proofErr w:type="gramStart"/>
+      <w:r>
+        <w:rPr>
+          <w:i/>
+          <w:sz w:val="20"/>
+          <w:lang w:val="en-US"/>
+        </w:rPr>
+        <w:t>type</w:t>
+      </w:r>
+      <w:proofErr w:type="gramEnd"/>
+      <w:r>
+        <w:rPr>
+          <w:i/>
+          <w:sz w:val="20"/>
+          <w:lang w:val="en-US"/>
+        </w:rPr>
+        <w:t>: "Accuracy"</w:t>
+      </w:r>
+    </w:p>
+    <w:p>
+      <w:pPr>
+        <w:spacing w:after="0" w:line="240" w:lineRule="auto"/>
+        <w:ind w:left="810"/>
+        <w:rPr>
+          <w:i/>
+          <w:sz w:val="20"/>
+          <w:lang w:val="en-US"/>
+        </w:rPr>
+      </w:pPr>
+      <w:r>
+        <w:rPr>
+          <w:i/>
+          <w:sz w:val="20"/>
+          <w:lang w:val="en-US"/>
+        </w:rPr>
+        <w:t xml:space="preserve">  </w:t>
+      </w:r>
+      <w:proofErr w:type="gramStart"/>
+      <w:r>
+        <w:rPr>
+          <w:i/>
+          <w:sz w:val="20"/>
+          <w:lang w:val="en-US"/>
+        </w:rPr>
+        <w:t>bottom</w:t>
+      </w:r>
+      <w:proofErr w:type="gramEnd"/>
+      <w:r>
+        <w:rPr>
+          <w:i/>
+          <w:sz w:val="20"/>
+          <w:lang w:val="en-US"/>
+        </w:rPr>
+        <w:t>: "fc8"</w:t>
+      </w:r>
+    </w:p>
+    <w:p>
+      <w:pPr>
+        <w:spacing w:after="0" w:line="240" w:lineRule="auto"/>
+        <w:ind w:left="810"/>
+        <w:rPr>
+          <w:i/>
+          <w:sz w:val="20"/>
+          <w:lang w:val="en-US"/>
+        </w:rPr>
+      </w:pPr>
+      <w:r>
+        <w:rPr>
+          <w:i/>
+          <w:sz w:val="20"/>
+          <w:lang w:val="en-US"/>
+        </w:rPr>
+        <w:t xml:space="preserve">  </w:t>
+      </w:r>
+      <w:proofErr w:type="gramStart"/>
+      <w:r>
+        <w:rPr>
+          <w:i/>
+          <w:sz w:val="20"/>
+          <w:lang w:val="en-US"/>
+        </w:rPr>
+        <w:t>bottom</w:t>
+      </w:r>
+      <w:proofErr w:type="gramEnd"/>
+      <w:r>
+        <w:rPr>
+          <w:i/>
+          <w:sz w:val="20"/>
+          <w:lang w:val="en-US"/>
+        </w:rPr>
+        <w:t>: "label"</w:t>
+      </w:r>
+    </w:p>
+    <w:p>
+      <w:pPr>
+        <w:spacing w:after="0" w:line="240" w:lineRule="auto"/>
+        <w:ind w:left="810"/>
+        <w:rPr>
+          <w:i/>
+          <w:sz w:val="20"/>
+          <w:lang w:val="en-US"/>
+        </w:rPr>
+      </w:pPr>
+      <w:r>
+        <w:rPr>
+          <w:i/>
+          <w:sz w:val="20"/>
+          <w:lang w:val="en-US"/>
+        </w:rPr>
+        <w:t xml:space="preserve">  </w:t>
+      </w:r>
+      <w:proofErr w:type="gramStart"/>
+      <w:r>
+        <w:rPr>
+          <w:i/>
+          <w:sz w:val="20"/>
+          <w:lang w:val="en-US"/>
+        </w:rPr>
+        <w:t>top</w:t>
+      </w:r>
+      <w:proofErr w:type="gramEnd"/>
+      <w:r>
+        <w:rPr>
+          <w:i/>
+          <w:sz w:val="20"/>
+          <w:lang w:val="en-US"/>
+        </w:rPr>
+        <w:t>: "accuracy"</w:t>
+      </w:r>
+    </w:p>
+    <w:p>
+      <w:pPr>
+        <w:spacing w:after="0" w:line="240" w:lineRule="auto"/>
+        <w:ind w:left="810"/>
+        <w:rPr>
+          <w:i/>
+          <w:sz w:val="20"/>
+          <w:lang w:val="en-US"/>
+        </w:rPr>
+      </w:pPr>
+      <w:r>
+        <w:rPr>
+          <w:i/>
+          <w:sz w:val="20"/>
+          <w:lang w:val="en-US"/>
+        </w:rPr>
+        <w:t xml:space="preserve">  </w:t>
+      </w:r>
+      <w:proofErr w:type="gramStart"/>
+      <w:r>
+        <w:rPr>
+          <w:i/>
+          <w:sz w:val="20"/>
+          <w:lang w:val="en-US"/>
+        </w:rPr>
+        <w:t>include</w:t>
+      </w:r>
+      <w:proofErr w:type="gramEnd"/>
+      <w:r>
+        <w:rPr>
+          <w:i/>
+          <w:sz w:val="20"/>
+          <w:lang w:val="en-US"/>
+        </w:rPr>
+        <w:t xml:space="preserve"> { stage: "</w:t>
+      </w:r>
+      <w:proofErr w:type="spellStart"/>
+      <w:r>
+        <w:rPr>
+          <w:i/>
+          <w:sz w:val="20"/>
+          <w:lang w:val="en-US"/>
+        </w:rPr>
+        <w:t>val</w:t>
+      </w:r>
+      <w:proofErr w:type="spellEnd"/>
+      <w:r>
+        <w:rPr>
+          <w:i/>
+          <w:sz w:val="20"/>
+          <w:lang w:val="en-US"/>
+        </w:rPr>
+        <w:t>" }</w:t>
       </w:r>
     </w:p>
     <w:p>
@@ -1139,6 +1477,7 @@
           <w:lang w:val="en-US"/>
         </w:rPr>
       </w:pPr>
+      <w:proofErr w:type="gramStart"/>
       <w:r>
         <w:rPr>
           <w:i/>
@@ -1146,121 +1485,256 @@
           <w:lang w:val="en-US"/>
         </w:rPr>
         <w:lastRenderedPageBreak/>
-        <w:t>layer {</w:t>
-      </w:r>
-    </w:p>
-    <w:p>
-      <w:pPr>
-        <w:spacing w:after="0" w:line="240" w:lineRule="auto"/>
-        <w:ind w:left="810"/>
-        <w:rPr>
-          <w:i/>
-          <w:sz w:val="20"/>
-          <w:lang w:val="en-US"/>
-        </w:rPr>
-      </w:pPr>
-      <w:r>
-        <w:rPr>
-          <w:i/>
-          <w:sz w:val="20"/>
-          <w:lang w:val="en-US"/>
-        </w:rPr>
-        <w:t xml:space="preserve">  name: "loss"</w:t>
-      </w:r>
-    </w:p>
-    <w:p>
-      <w:pPr>
-        <w:spacing w:after="0" w:line="240" w:lineRule="auto"/>
-        <w:ind w:left="810"/>
-        <w:rPr>
-          <w:i/>
-          <w:sz w:val="20"/>
-          <w:lang w:val="en-US"/>
-        </w:rPr>
-      </w:pPr>
-      <w:r>
-        <w:rPr>
-          <w:i/>
-          <w:sz w:val="20"/>
-          <w:lang w:val="en-US"/>
-        </w:rPr>
-        <w:t xml:space="preserve">  type: "SoftmaxWithLoss"</w:t>
-      </w:r>
-    </w:p>
-    <w:p>
-      <w:pPr>
-        <w:spacing w:after="0" w:line="240" w:lineRule="auto"/>
-        <w:ind w:left="810"/>
-        <w:rPr>
-          <w:i/>
-          <w:sz w:val="20"/>
-          <w:lang w:val="en-US"/>
-        </w:rPr>
-      </w:pPr>
-      <w:r>
-        <w:rPr>
-          <w:i/>
-          <w:sz w:val="20"/>
-          <w:lang w:val="en-US"/>
-        </w:rPr>
-        <w:t xml:space="preserve">  bottom: "fc8"</w:t>
-      </w:r>
-    </w:p>
-    <w:p>
-      <w:pPr>
-        <w:spacing w:after="0" w:line="240" w:lineRule="auto"/>
-        <w:ind w:left="810"/>
-        <w:rPr>
-          <w:i/>
-          <w:sz w:val="20"/>
-          <w:lang w:val="en-US"/>
-        </w:rPr>
-      </w:pPr>
-      <w:r>
-        <w:rPr>
-          <w:i/>
-          <w:sz w:val="20"/>
-          <w:lang w:val="en-US"/>
-        </w:rPr>
-        <w:t xml:space="preserve">  bottom: "label"</w:t>
-      </w:r>
-    </w:p>
-    <w:p>
-      <w:pPr>
-        <w:spacing w:after="0" w:line="240" w:lineRule="auto"/>
-        <w:ind w:left="810"/>
-        <w:rPr>
-          <w:i/>
-          <w:sz w:val="20"/>
-          <w:lang w:val="en-US"/>
-        </w:rPr>
-      </w:pPr>
-      <w:r>
-        <w:rPr>
-          <w:i/>
-          <w:sz w:val="20"/>
-          <w:lang w:val="en-US"/>
-        </w:rPr>
-        <w:t xml:space="preserve">  top: "loss"</w:t>
-      </w:r>
-    </w:p>
-    <w:p>
-      <w:pPr>
-        <w:spacing w:after="0" w:line="240" w:lineRule="auto"/>
-        <w:ind w:left="810"/>
-        <w:rPr>
-          <w:i/>
-          <w:sz w:val="20"/>
-          <w:lang w:val="en-US"/>
-        </w:rPr>
-      </w:pPr>
-      <w:r>
-        <w:rPr>
-          <w:i/>
-          <w:sz w:val="20"/>
-          <w:lang w:val="en-US"/>
-        </w:rPr>
-        <w:t xml:space="preserve">  exclude { stage: "deploy" }</w:t>
+        <w:t>layer</w:t>
+      </w:r>
+      <w:proofErr w:type="gramEnd"/>
+      <w:r>
+        <w:rPr>
+          <w:i/>
+          <w:sz w:val="20"/>
+          <w:lang w:val="en-US"/>
+        </w:rPr>
+        <w:t xml:space="preserve"> {</w:t>
+      </w:r>
+    </w:p>
+    <w:p>
+      <w:pPr>
+        <w:spacing w:after="0" w:line="240" w:lineRule="auto"/>
+        <w:ind w:left="810"/>
+        <w:rPr>
+          <w:i/>
+          <w:sz w:val="20"/>
+          <w:lang w:val="en-US"/>
+        </w:rPr>
+      </w:pPr>
+      <w:r>
+        <w:rPr>
+          <w:i/>
+          <w:sz w:val="20"/>
+          <w:lang w:val="en-US"/>
+        </w:rPr>
+        <w:t xml:space="preserve">  </w:t>
+      </w:r>
+      <w:proofErr w:type="gramStart"/>
+      <w:r>
+        <w:rPr>
+          <w:i/>
+          <w:sz w:val="20"/>
+          <w:lang w:val="en-US"/>
+        </w:rPr>
+        <w:t>name</w:t>
+      </w:r>
+      <w:proofErr w:type="gramEnd"/>
+      <w:r>
+        <w:rPr>
+          <w:i/>
+          <w:sz w:val="20"/>
+          <w:lang w:val="en-US"/>
+        </w:rPr>
+        <w:t>: "loss"</w:t>
+      </w:r>
+    </w:p>
+    <w:p>
+      <w:pPr>
+        <w:spacing w:after="0" w:line="240" w:lineRule="auto"/>
+        <w:ind w:left="810"/>
+        <w:rPr>
+          <w:i/>
+          <w:sz w:val="20"/>
+          <w:lang w:val="en-US"/>
+        </w:rPr>
+      </w:pPr>
+      <w:r>
+        <w:rPr>
+          <w:i/>
+          <w:sz w:val="20"/>
+          <w:lang w:val="en-US"/>
+        </w:rPr>
+        <w:t xml:space="preserve">  </w:t>
+      </w:r>
+      <w:proofErr w:type="gramStart"/>
+      <w:r>
+        <w:rPr>
+          <w:i/>
+          <w:sz w:val="20"/>
+          <w:lang w:val="en-US"/>
+        </w:rPr>
+        <w:t>type</w:t>
+      </w:r>
+      <w:proofErr w:type="gramEnd"/>
+      <w:r>
+        <w:rPr>
+          <w:i/>
+          <w:sz w:val="20"/>
+          <w:lang w:val="en-US"/>
+        </w:rPr>
+        <w:t>: "</w:t>
+      </w:r>
+      <w:proofErr w:type="spellStart"/>
+      <w:r>
+        <w:rPr>
+          <w:i/>
+          <w:sz w:val="20"/>
+          <w:lang w:val="en-US"/>
+        </w:rPr>
+        <w:t>SoftmaxWithLoss</w:t>
+      </w:r>
+      <w:proofErr w:type="spellEnd"/>
+      <w:r>
+        <w:rPr>
+          <w:i/>
+          <w:sz w:val="20"/>
+          <w:lang w:val="en-US"/>
+        </w:rPr>
+        <w:t>"</w:t>
+      </w:r>
+    </w:p>
+    <w:p>
+      <w:pPr>
+        <w:spacing w:after="0" w:line="240" w:lineRule="auto"/>
+        <w:ind w:left="810"/>
+        <w:rPr>
+          <w:i/>
+          <w:sz w:val="20"/>
+          <w:lang w:val="en-US"/>
+        </w:rPr>
+      </w:pPr>
+      <w:r>
+        <w:rPr>
+          <w:i/>
+          <w:sz w:val="20"/>
+          <w:lang w:val="en-US"/>
+        </w:rPr>
+        <w:t xml:space="preserve">  </w:t>
+      </w:r>
+      <w:proofErr w:type="gramStart"/>
+      <w:r>
+        <w:rPr>
+          <w:i/>
+          <w:sz w:val="20"/>
+          <w:lang w:val="en-US"/>
+        </w:rPr>
+        <w:t>bottom</w:t>
+      </w:r>
+      <w:proofErr w:type="gramEnd"/>
+      <w:r>
+        <w:rPr>
+          <w:i/>
+          <w:sz w:val="20"/>
+          <w:lang w:val="en-US"/>
+        </w:rPr>
+        <w:t>: "fc8"</w:t>
+      </w:r>
+    </w:p>
+    <w:p>
+      <w:pPr>
+        <w:spacing w:after="0" w:line="240" w:lineRule="auto"/>
+        <w:ind w:left="810"/>
+        <w:rPr>
+          <w:i/>
+          <w:sz w:val="20"/>
+          <w:lang w:val="en-US"/>
+        </w:rPr>
+      </w:pPr>
+      <w:r>
+        <w:rPr>
+          <w:i/>
+          <w:sz w:val="20"/>
+          <w:lang w:val="en-US"/>
+        </w:rPr>
+        <w:t xml:space="preserve">  </w:t>
+      </w:r>
+      <w:proofErr w:type="gramStart"/>
+      <w:r>
+        <w:rPr>
+          <w:i/>
+          <w:sz w:val="20"/>
+          <w:lang w:val="en-US"/>
+        </w:rPr>
+        <w:t>bottom</w:t>
+      </w:r>
+      <w:proofErr w:type="gramEnd"/>
+      <w:r>
+        <w:rPr>
+          <w:i/>
+          <w:sz w:val="20"/>
+          <w:lang w:val="en-US"/>
+        </w:rPr>
+        <w:t>: "label"</w:t>
+      </w:r>
+    </w:p>
+    <w:p>
+      <w:pPr>
+        <w:spacing w:after="0" w:line="240" w:lineRule="auto"/>
+        <w:ind w:left="810"/>
+        <w:rPr>
+          <w:i/>
+          <w:sz w:val="20"/>
+          <w:lang w:val="en-US"/>
+        </w:rPr>
+      </w:pPr>
+      <w:r>
+        <w:rPr>
+          <w:i/>
+          <w:sz w:val="20"/>
+          <w:lang w:val="en-US"/>
+        </w:rPr>
+        <w:t xml:space="preserve">  </w:t>
+      </w:r>
+      <w:proofErr w:type="gramStart"/>
+      <w:r>
+        <w:rPr>
+          <w:i/>
+          <w:sz w:val="20"/>
+          <w:lang w:val="en-US"/>
+        </w:rPr>
+        <w:t>top</w:t>
+      </w:r>
+      <w:proofErr w:type="gramEnd"/>
+      <w:r>
+        <w:rPr>
+          <w:i/>
+          <w:sz w:val="20"/>
+          <w:lang w:val="en-US"/>
+        </w:rPr>
+        <w:t>: "loss"</w:t>
+      </w:r>
+    </w:p>
+    <w:p>
+      <w:pPr>
+        <w:spacing w:after="0" w:line="240" w:lineRule="auto"/>
+        <w:ind w:left="810"/>
+        <w:rPr>
+          <w:i/>
+          <w:sz w:val="20"/>
+          <w:lang w:val="en-US"/>
+        </w:rPr>
+      </w:pPr>
+      <w:r>
+        <w:rPr>
+          <w:i/>
+          <w:sz w:val="20"/>
+          <w:lang w:val="en-US"/>
+        </w:rPr>
+        <w:t xml:space="preserve">  </w:t>
+      </w:r>
+      <w:proofErr w:type="gramStart"/>
+      <w:r>
+        <w:rPr>
+          <w:i/>
+          <w:sz w:val="20"/>
+          <w:lang w:val="en-US"/>
+        </w:rPr>
+        <w:t>exclude</w:t>
+      </w:r>
+      <w:proofErr w:type="gramEnd"/>
+      <w:r>
+        <w:rPr>
+          <w:i/>
+          <w:sz w:val="20"/>
+          <w:lang w:val="en-US"/>
+        </w:rPr>
+        <w:t xml:space="preserve"> { stage: "deploy" }</w:t>
       </w:r>
     </w:p>
     <w:p>
@@ -1292,108 +1766,262 @@
           <w:lang w:val="en-US"/>
         </w:rPr>
       </w:pPr>
-      <w:r>
-        <w:rPr>
-          <w:i/>
-          <w:sz w:val="20"/>
-          <w:lang w:val="en-US"/>
-        </w:rPr>
-        <w:t>layer {</w:t>
-      </w:r>
-    </w:p>
-    <w:p>
-      <w:pPr>
-        <w:spacing w:after="0" w:line="240" w:lineRule="auto"/>
-        <w:ind w:left="810"/>
-        <w:rPr>
-          <w:i/>
-          <w:sz w:val="20"/>
-          <w:lang w:val="en-US"/>
-        </w:rPr>
-      </w:pPr>
-      <w:r>
-        <w:rPr>
-          <w:i/>
-          <w:sz w:val="20"/>
-          <w:lang w:val="en-US"/>
-        </w:rPr>
-        <w:t xml:space="preserve">  name: "softmax"</w:t>
-      </w:r>
-    </w:p>
-    <w:p>
-      <w:pPr>
-        <w:spacing w:after="0" w:line="240" w:lineRule="auto"/>
-        <w:ind w:left="810"/>
-        <w:rPr>
-          <w:i/>
-          <w:sz w:val="20"/>
-          <w:lang w:val="en-US"/>
-        </w:rPr>
-      </w:pPr>
-      <w:r>
-        <w:rPr>
-          <w:i/>
-          <w:sz w:val="20"/>
-          <w:lang w:val="en-US"/>
-        </w:rPr>
-        <w:t xml:space="preserve">  type: "Softmax"</w:t>
-      </w:r>
-    </w:p>
-    <w:p>
-      <w:pPr>
-        <w:spacing w:after="0" w:line="240" w:lineRule="auto"/>
-        <w:ind w:left="810"/>
-        <w:rPr>
-          <w:i/>
-          <w:sz w:val="20"/>
-          <w:lang w:val="en-US"/>
-        </w:rPr>
-      </w:pPr>
-      <w:r>
-        <w:rPr>
-          <w:i/>
-          <w:sz w:val="20"/>
-          <w:lang w:val="en-US"/>
-        </w:rPr>
-        <w:t xml:space="preserve">  bottom: "fc8"</w:t>
-      </w:r>
-    </w:p>
-    <w:p>
-      <w:pPr>
-        <w:spacing w:after="0" w:line="240" w:lineRule="auto"/>
-        <w:ind w:left="810"/>
-        <w:rPr>
-          <w:i/>
-          <w:sz w:val="20"/>
-          <w:lang w:val="en-US"/>
-        </w:rPr>
-      </w:pPr>
-      <w:r>
-        <w:rPr>
-          <w:i/>
-          <w:sz w:val="20"/>
-          <w:lang w:val="en-US"/>
-        </w:rPr>
-        <w:t xml:space="preserve">  top: "softmax"</w:t>
-      </w:r>
-    </w:p>
-    <w:p>
-      <w:pPr>
-        <w:spacing w:after="0" w:line="240" w:lineRule="auto"/>
-        <w:ind w:left="810"/>
-        <w:rPr>
-          <w:i/>
-          <w:sz w:val="20"/>
-          <w:lang w:val="en-US"/>
-        </w:rPr>
-      </w:pPr>
-      <w:r>
-        <w:rPr>
-          <w:i/>
-          <w:sz w:val="20"/>
-          <w:lang w:val="en-US"/>
-        </w:rPr>
-        <w:t xml:space="preserve">  include { stage: "deploy" }</w:t>
+      <w:proofErr w:type="gramStart"/>
+      <w:r>
+        <w:rPr>
+          <w:i/>
+          <w:sz w:val="20"/>
+          <w:lang w:val="en-US"/>
+        </w:rPr>
+        <w:t>layer</w:t>
+      </w:r>
+      <w:proofErr w:type="gramEnd"/>
+      <w:r>
+        <w:rPr>
+          <w:i/>
+          <w:sz w:val="20"/>
+          <w:lang w:val="en-US"/>
+        </w:rPr>
+        <w:t xml:space="preserve"> {</w:t>
+      </w:r>
+    </w:p>
+    <w:p>
+      <w:pPr>
+        <w:spacing w:after="0" w:line="240" w:lineRule="auto"/>
+        <w:ind w:left="810"/>
+        <w:rPr>
+          <w:i/>
+          <w:sz w:val="20"/>
+          <w:lang w:val="en-US"/>
+        </w:rPr>
+      </w:pPr>
+      <w:r>
+        <w:rPr>
+          <w:i/>
+          <w:sz w:val="20"/>
+          <w:lang w:val="en-US"/>
+        </w:rPr>
+        <w:t xml:space="preserve">  </w:t>
+      </w:r>
+      <w:proofErr w:type="gramStart"/>
+      <w:r>
+        <w:rPr>
+          <w:i/>
+          <w:sz w:val="20"/>
+          <w:lang w:val="en-US"/>
+        </w:rPr>
+        <w:t>name</w:t>
+      </w:r>
+      <w:proofErr w:type="gramEnd"/>
+      <w:r>
+        <w:rPr>
+          <w:i/>
+          <w:sz w:val="20"/>
+          <w:lang w:val="en-US"/>
+        </w:rPr>
+        <w:t>: "</w:t>
+      </w:r>
+      <w:proofErr w:type="spellStart"/>
+      <w:r>
+        <w:rPr>
+          <w:i/>
+          <w:sz w:val="20"/>
+          <w:lang w:val="en-US"/>
+        </w:rPr>
+        <w:t>softmax</w:t>
+      </w:r>
+      <w:proofErr w:type="spellEnd"/>
+      <w:r>
+        <w:rPr>
+          <w:i/>
+          <w:sz w:val="20"/>
+          <w:lang w:val="en-US"/>
+        </w:rPr>
+        <w:t>"</w:t>
+      </w:r>
+    </w:p>
+    <w:p>
+      <w:pPr>
+        <w:spacing w:after="0" w:line="240" w:lineRule="auto"/>
+        <w:ind w:left="810"/>
+        <w:rPr>
+          <w:i/>
+          <w:sz w:val="20"/>
+          <w:lang w:val="en-US"/>
+        </w:rPr>
+      </w:pPr>
+      <w:r>
+        <w:rPr>
+          <w:i/>
+          <w:sz w:val="20"/>
+          <w:lang w:val="en-US"/>
+        </w:rPr>
+        <w:t xml:space="preserve">  </w:t>
+      </w:r>
+      <w:proofErr w:type="gramStart"/>
+      <w:r>
+        <w:rPr>
+          <w:i/>
+          <w:sz w:val="20"/>
+          <w:lang w:val="en-US"/>
+        </w:rPr>
+        <w:t>type</w:t>
+      </w:r>
+      <w:proofErr w:type="gramEnd"/>
+      <w:r>
+        <w:rPr>
+          <w:i/>
+          <w:sz w:val="20"/>
+          <w:lang w:val="en-US"/>
+        </w:rPr>
+        <w:t>: "</w:t>
+      </w:r>
+      <w:proofErr w:type="spellStart"/>
+      <w:r>
+        <w:rPr>
+          <w:i/>
+          <w:sz w:val="20"/>
+          <w:lang w:val="en-US"/>
+        </w:rPr>
+        <w:t>Softmax</w:t>
+      </w:r>
+      <w:proofErr w:type="spellEnd"/>
+      <w:r>
+        <w:rPr>
+          <w:i/>
+          <w:sz w:val="20"/>
+          <w:lang w:val="en-US"/>
+        </w:rPr>
+        <w:t>"</w:t>
+      </w:r>
+    </w:p>
+    <w:p>
+      <w:pPr>
+        <w:spacing w:after="0" w:line="240" w:lineRule="auto"/>
+        <w:ind w:left="810"/>
+        <w:rPr>
+          <w:i/>
+          <w:sz w:val="20"/>
+          <w:lang w:val="en-US"/>
+        </w:rPr>
+      </w:pPr>
+      <w:r>
+        <w:rPr>
+          <w:i/>
+          <w:sz w:val="20"/>
+          <w:lang w:val="en-US"/>
+        </w:rPr>
+        <w:t xml:space="preserve">  </w:t>
+      </w:r>
+      <w:proofErr w:type="gramStart"/>
+      <w:r>
+        <w:rPr>
+          <w:i/>
+          <w:sz w:val="20"/>
+          <w:lang w:val="en-US"/>
+        </w:rPr>
+        <w:t>bottom</w:t>
+      </w:r>
+      <w:proofErr w:type="gramEnd"/>
+      <w:r>
+        <w:rPr>
+          <w:i/>
+          <w:sz w:val="20"/>
+          <w:lang w:val="en-US"/>
+        </w:rPr>
+        <w:t>: "fc8"</w:t>
+      </w:r>
+    </w:p>
+    <w:p>
+      <w:pPr>
+        <w:spacing w:after="0" w:line="240" w:lineRule="auto"/>
+        <w:ind w:left="810"/>
+        <w:rPr>
+          <w:i/>
+          <w:sz w:val="20"/>
+          <w:lang w:val="en-US"/>
+        </w:rPr>
+      </w:pPr>
+      <w:r>
+        <w:rPr>
+          <w:i/>
+          <w:sz w:val="20"/>
+          <w:lang w:val="en-US"/>
+        </w:rPr>
+        <w:t xml:space="preserve">  </w:t>
+      </w:r>
+      <w:proofErr w:type="gramStart"/>
+      <w:r>
+        <w:rPr>
+          <w:i/>
+          <w:sz w:val="20"/>
+          <w:lang w:val="en-US"/>
+        </w:rPr>
+        <w:t>top</w:t>
+      </w:r>
+      <w:proofErr w:type="gramEnd"/>
+      <w:r>
+        <w:rPr>
+          <w:i/>
+          <w:sz w:val="20"/>
+          <w:lang w:val="en-US"/>
+        </w:rPr>
+        <w:t>: "</w:t>
+      </w:r>
+      <w:proofErr w:type="spellStart"/>
+      <w:r>
+        <w:rPr>
+          <w:i/>
+          <w:sz w:val="20"/>
+          <w:lang w:val="en-US"/>
+        </w:rPr>
+        <w:t>softmax</w:t>
+      </w:r>
+      <w:proofErr w:type="spellEnd"/>
+      <w:r>
+        <w:rPr>
+          <w:i/>
+          <w:sz w:val="20"/>
+          <w:lang w:val="en-US"/>
+        </w:rPr>
+        <w:t>"</w:t>
+      </w:r>
+    </w:p>
+    <w:p>
+      <w:pPr>
+        <w:spacing w:after="0" w:line="240" w:lineRule="auto"/>
+        <w:ind w:left="810"/>
+        <w:rPr>
+          <w:i/>
+          <w:sz w:val="20"/>
+          <w:lang w:val="en-US"/>
+        </w:rPr>
+      </w:pPr>
+      <w:r>
+        <w:rPr>
+          <w:i/>
+          <w:sz w:val="20"/>
+          <w:lang w:val="en-US"/>
+        </w:rPr>
+        <w:t xml:space="preserve">  </w:t>
+      </w:r>
+      <w:proofErr w:type="gramStart"/>
+      <w:r>
+        <w:rPr>
+          <w:i/>
+          <w:sz w:val="20"/>
+          <w:lang w:val="en-US"/>
+        </w:rPr>
+        <w:t>include</w:t>
+      </w:r>
+      <w:proofErr w:type="gramEnd"/>
+      <w:r>
+        <w:rPr>
+          <w:i/>
+          <w:sz w:val="20"/>
+          <w:lang w:val="en-US"/>
+        </w:rPr>
+        <w:t xml:space="preserve"> { stage: "deploy" }</w:t>
       </w:r>
     </w:p>
     <w:p>
@@ -1481,24 +2109,28 @@
         </w:rPr>
         <w:t>[</w:t>
       </w:r>
+      <w:proofErr w:type="spellStart"/>
       <w:r>
         <w:rPr>
           <w:lang w:val="en-US"/>
         </w:rPr>
         <w:t>conv</w:t>
       </w:r>
+      <w:proofErr w:type="spellEnd"/>
       <w:r>
         <w:rPr>
           <w:lang w:val="en-US"/>
         </w:rPr>
         <w:t>-</w:t>
       </w:r>
+      <w:proofErr w:type="spellStart"/>
       <w:r>
         <w:rPr>
           <w:lang w:val="en-US"/>
         </w:rPr>
         <w:t>relu</w:t>
       </w:r>
+      <w:proofErr w:type="spellEnd"/>
       <w:r>
         <w:rPr>
           <w:lang w:val="en-US"/>
@@ -1511,18 +2143,22 @@
         </w:rPr>
         <w:t>pool</w:t>
       </w:r>
+      <w:proofErr w:type="gramStart"/>
       <w:r>
         <w:rPr>
           <w:lang w:val="en-US"/>
         </w:rPr>
         <w:t>]</w:t>
       </w:r>
+      <w:proofErr w:type="spellStart"/>
       <w:r>
         <w:rPr>
           <w:lang w:val="en-US"/>
         </w:rPr>
         <w:t>xN</w:t>
       </w:r>
+      <w:proofErr w:type="spellEnd"/>
+      <w:proofErr w:type="gramEnd"/>
       <w:r>
         <w:rPr>
           <w:lang w:val="en-US"/>
@@ -1539,14 +2175,36 @@
         <w:rPr>
           <w:lang w:val="en-US"/>
         </w:rPr>
-        <w:t>]xM -&gt; [softmax</w:t>
-      </w:r>
-      <w:r>
-        <w:rPr>
-          <w:lang w:val="en-US"/>
-        </w:rPr>
         <w:t>]</w:t>
       </w:r>
+      <w:proofErr w:type="spellStart"/>
+      <w:r>
+        <w:rPr>
+          <w:lang w:val="en-US"/>
+        </w:rPr>
+        <w:t>xM</w:t>
+      </w:r>
+      <w:proofErr w:type="spellEnd"/>
+      <w:r>
+        <w:rPr>
+          <w:lang w:val="en-US"/>
+        </w:rPr>
+        <w:t xml:space="preserve"> -&gt; [</w:t>
+      </w:r>
+      <w:proofErr w:type="spellStart"/>
+      <w:r>
+        <w:rPr>
+          <w:lang w:val="en-US"/>
+        </w:rPr>
+        <w:t>softmax</w:t>
+      </w:r>
+      <w:proofErr w:type="spellEnd"/>
+      <w:r>
+        <w:rPr>
+          <w:lang w:val="en-US"/>
+        </w:rPr>
+        <w:t>]</w:t>
+      </w:r>
       <w:r>
         <w:rPr>
           <w:lang w:val="en-US"/>
@@ -1557,7 +2215,77 @@
         <w:rPr>
           <w:lang w:val="en-US"/>
         </w:rPr>
-        <w:t>[conv-relu-conv-relu-pool]xN -&gt; [</w:t>
+        <w:t>[</w:t>
+      </w:r>
+      <w:proofErr w:type="spellStart"/>
+      <w:r>
+        <w:rPr>
+          <w:lang w:val="en-US"/>
+        </w:rPr>
+        <w:t>conv</w:t>
+      </w:r>
+      <w:proofErr w:type="spellEnd"/>
+      <w:r>
+        <w:rPr>
+          <w:lang w:val="en-US"/>
+        </w:rPr>
+        <w:t>-</w:t>
+      </w:r>
+      <w:proofErr w:type="spellStart"/>
+      <w:r>
+        <w:rPr>
+          <w:lang w:val="en-US"/>
+        </w:rPr>
+        <w:t>relu</w:t>
+      </w:r>
+      <w:proofErr w:type="spellEnd"/>
+      <w:r>
+        <w:rPr>
+          <w:lang w:val="en-US"/>
+        </w:rPr>
+        <w:t>-</w:t>
+      </w:r>
+      <w:proofErr w:type="spellStart"/>
+      <w:r>
+        <w:rPr>
+          <w:lang w:val="en-US"/>
+        </w:rPr>
+        <w:t>conv</w:t>
+      </w:r>
+      <w:proofErr w:type="spellEnd"/>
+      <w:r>
+        <w:rPr>
+          <w:lang w:val="en-US"/>
+        </w:rPr>
+        <w:t>-</w:t>
+      </w:r>
+      <w:proofErr w:type="spellStart"/>
+      <w:r>
+        <w:rPr>
+          <w:lang w:val="en-US"/>
+        </w:rPr>
+        <w:t>relu</w:t>
+      </w:r>
+      <w:proofErr w:type="spellEnd"/>
+      <w:r>
+        <w:rPr>
+          <w:lang w:val="en-US"/>
+        </w:rPr>
+        <w:t>-pool]</w:t>
+      </w:r>
+      <w:proofErr w:type="spellStart"/>
+      <w:r>
+        <w:rPr>
+          <w:lang w:val="en-US"/>
+        </w:rPr>
+        <w:t>xN</w:t>
+      </w:r>
+      <w:proofErr w:type="spellEnd"/>
+      <w:r>
+        <w:rPr>
+          <w:lang w:val="en-US"/>
+        </w:rPr>
+        <w:t xml:space="preserve"> -&gt; [</w:t>
       </w:r>
       <w:r>
         <w:rPr>
@@ -1569,7 +2297,35 @@
         <w:rPr>
           <w:lang w:val="en-US"/>
         </w:rPr>
-        <w:t>]xM -&gt; [softmax]</w:t>
+        <w:t>]</w:t>
+      </w:r>
+      <w:proofErr w:type="spellStart"/>
+      <w:r>
+        <w:rPr>
+          <w:lang w:val="en-US"/>
+        </w:rPr>
+        <w:t>xM</w:t>
+      </w:r>
+      <w:proofErr w:type="spellEnd"/>
+      <w:r>
+        <w:rPr>
+          <w:lang w:val="en-US"/>
+        </w:rPr>
+        <w:t xml:space="preserve"> -&gt; [</w:t>
+      </w:r>
+      <w:proofErr w:type="spellStart"/>
+      <w:r>
+        <w:rPr>
+          <w:lang w:val="en-US"/>
+        </w:rPr>
+        <w:t>softmax</w:t>
+      </w:r>
+      <w:proofErr w:type="spellEnd"/>
+      <w:r>
+        <w:rPr>
+          <w:lang w:val="en-US"/>
+        </w:rPr>
+        <w:t>]</w:t>
       </w:r>
       <w:r>
         <w:rPr>
@@ -1583,6 +2339,7 @@
         </w:rPr>
         <w:t>[</w:t>
       </w:r>
+      <w:proofErr w:type="spellStart"/>
       <w:r>
         <w:rPr>
           <w:lang w:val="en-US"/>
@@ -1595,24 +2352,61 @@
         </w:rPr>
         <w:t>-batchnorm-relu</w:t>
       </w:r>
-      <w:r>
-        <w:rPr>
-          <w:lang w:val="en-US"/>
-        </w:rPr>
-        <w:t>]xN -&gt; [</w:t>
-      </w:r>
-      <w:r>
-        <w:rPr>
-          <w:lang w:val="en-US"/>
-        </w:rPr>
-        <w:t>fully connected]xM -&gt; [softmax</w:t>
-      </w:r>
+      <w:proofErr w:type="spellEnd"/>
       <w:r>
         <w:rPr>
           <w:lang w:val="en-US"/>
         </w:rPr>
         <w:t>]</w:t>
       </w:r>
+      <w:proofErr w:type="spellStart"/>
+      <w:r>
+        <w:rPr>
+          <w:lang w:val="en-US"/>
+        </w:rPr>
+        <w:t>xN</w:t>
+      </w:r>
+      <w:proofErr w:type="spellEnd"/>
+      <w:r>
+        <w:rPr>
+          <w:lang w:val="en-US"/>
+        </w:rPr>
+        <w:t xml:space="preserve"> -&gt; [</w:t>
+      </w:r>
+      <w:r>
+        <w:rPr>
+          <w:lang w:val="en-US"/>
+        </w:rPr>
+        <w:t>fully connected]</w:t>
+      </w:r>
+      <w:proofErr w:type="spellStart"/>
+      <w:r>
+        <w:rPr>
+          <w:lang w:val="en-US"/>
+        </w:rPr>
+        <w:t>xM</w:t>
+      </w:r>
+      <w:proofErr w:type="spellEnd"/>
+      <w:r>
+        <w:rPr>
+          <w:lang w:val="en-US"/>
+        </w:rPr>
+        <w:t xml:space="preserve"> -&gt; [</w:t>
+      </w:r>
+      <w:proofErr w:type="spellStart"/>
+      <w:r>
+        <w:rPr>
+          <w:lang w:val="en-US"/>
+        </w:rPr>
+        <w:t>softmax</w:t>
+      </w:r>
+      <w:proofErr w:type="spellEnd"/>
+      <w:r>
+        <w:rPr>
+          <w:lang w:val="en-US"/>
+        </w:rPr>
+        <w:t>]</w:t>
+      </w:r>
     </w:p>
     <w:p>
       <w:r>
@@ -1621,12 +2415,14 @@
       <w:r>
         <w:t xml:space="preserve"> </w:t>
       </w:r>
+      <w:proofErr w:type="spellStart"/>
       <w:r>
         <w:rPr>
           <w:lang w:val="en-US"/>
         </w:rPr>
         <w:t>netscope</w:t>
       </w:r>
+      <w:proofErr w:type="spellEnd"/>
       <w:r>
         <w:br/>
       </w:r>
@@ -1641,7 +2437,15 @@
     </w:p>
     <w:p>
       <w:r>
-        <w:t xml:space="preserve">Попробуйте разные стратегии апдейта градиентов: </w:t>
+        <w:t xml:space="preserve">Попробуйте разные стратегии </w:t>
+      </w:r>
+      <w:proofErr w:type="spellStart"/>
+      <w:r>
+        <w:t>апдейта</w:t>
+      </w:r>
+      <w:proofErr w:type="spellEnd"/>
+      <w:r>
+        <w:t xml:space="preserve"> градиентов: </w:t>
       </w:r>
       <w:r>
         <w:rPr>
@@ -1726,12 +2530,14 @@
       <w:r>
         <w:t xml:space="preserve"> </w:t>
       </w:r>
+      <w:proofErr w:type="spellStart"/>
       <w:r>
         <w:rPr>
           <w:lang w:val="en-US"/>
         </w:rPr>
         <w:t>caffe</w:t>
       </w:r>
+      <w:proofErr w:type="spellEnd"/>
       <w:r>
         <w:t xml:space="preserve"> </w:t>
       </w:r>
@@ -1823,6 +2629,7 @@
         </w:rPr>
         <w:t>_</w:t>
       </w:r>
+      <w:proofErr w:type="spellStart"/>
       <w:r>
         <w:rPr>
           <w:i/>
@@ -1830,6 +2637,7 @@
         </w:rPr>
         <w:t>param</w:t>
       </w:r>
+      <w:proofErr w:type="spellEnd"/>
       <w:r>
         <w:rPr>
           <w:i/>
@@ -1902,6 +2710,7 @@
         </w:rPr>
         <w:t>_</w:t>
       </w:r>
+      <w:proofErr w:type="spellStart"/>
       <w:r>
         <w:rPr>
           <w:i/>
@@ -1909,6 +2718,7 @@
         </w:rPr>
         <w:t>param</w:t>
       </w:r>
+      <w:proofErr w:type="spellEnd"/>
       <w:r>
         <w:rPr>
           <w:i/>
@@ -1956,9 +2766,11 @@
       <w:r>
         <w:t xml:space="preserve"> </w:t>
       </w:r>
+      <w:proofErr w:type="spellStart"/>
       <w:r>
         <w:t>валидации</w:t>
       </w:r>
+      <w:proofErr w:type="spellEnd"/>
       <w:r>
         <w:t>)</w:t>
       </w:r>
@@ -1993,30 +2805,59 @@
         <w:rPr>
           <w:lang w:val="en-US"/>
         </w:rPr>
-        <w:t xml:space="preserve">NVIDIA DIGITS </w:t>
+        <w:t>NVIDIA</w:t>
+      </w:r>
+      <w:r>
+        <w:t xml:space="preserve"> </w:t>
+      </w:r>
+      <w:r>
+        <w:rPr>
+          <w:lang w:val="en-US"/>
+        </w:rPr>
+        <w:t>DIGITS</w:t>
+      </w:r>
+      <w:r>
+        <w:t xml:space="preserve"> </w:t>
+      </w:r>
+      <w:r>
+        <w:t xml:space="preserve">и получите </w:t>
+      </w:r>
+      <w:r>
+        <w:t>бонусные</w:t>
+      </w:r>
+      <w:r>
+        <w:t xml:space="preserve"> баллы.</w:t>
+      </w:r>
+    </w:p>
+    <w:p/>
+    <w:p>
+      <w:r>
+        <w:rPr>
+          <w:b/>
+        </w:rPr>
+        <w:t>Форма сдачи задания</w:t>
+      </w:r>
+      <w:r>
+        <w:t xml:space="preserve">: </w:t>
+      </w:r>
+      <w:r>
+        <w:t xml:space="preserve">сделайте презентацию и </w:t>
+      </w:r>
+      <w:r>
+        <w:t xml:space="preserve">расскажите о том, что было сделано, какие результаты получились. Какие архитектуры нейронных сетей сработали хорошо, какие плохо? </w:t>
+      </w:r>
+      <w:r>
+        <w:t xml:space="preserve">Можете показать </w:t>
       </w:r>
       <w:bookmarkStart w:id="0" w:name="_GoBack"/>
       <w:bookmarkEnd w:id="0"/>
-      <w:r>
-        <w:t xml:space="preserve">и получите </w:t>
-      </w:r>
-      <w:r>
-        <w:t>бонусные</w:t>
-      </w:r>
-      <w:r>
-        <w:t xml:space="preserve"> баллы.</w:t>
-      </w:r>
-    </w:p>
-    <w:p/>
-    <w:p>
-      <w:r>
-        <w:rPr>
-          <w:b/>
-        </w:rPr>
-        <w:t>Форма сдачи задания</w:t>
-      </w:r>
-      <w:r>
-        <w:t>: устно расскажите о том, что было сделано, какие результаты получились. Какие архитектуры нейронных сетей сработали хорошо, какие плохо? Сделайте небольшую презентацию, с описанием результатов, или покажите демо на ноутбуке.</w:t>
+      <w:proofErr w:type="spellStart"/>
+      <w:r>
+        <w:t>демо</w:t>
+      </w:r>
+      <w:proofErr w:type="spellEnd"/>
+      <w:r>
+        <w:t xml:space="preserve"> на ноутбуке.</w:t>
       </w:r>
     </w:p>
     <w:p/>

</xml_diff>